<commit_message>
enable CoreDNS to replace kube-dns, code completion on master node, update docs
</commit_message>
<xml_diff>
--- a/Setup a local k8s cluster with Vagrant.docx
+++ b/Setup a local k8s cluster with Vagrant.docx
@@ -157,6 +157,7 @@
     <w:p>
       <w:pPr>
         <w:rPr>
+          <w:rFonts w:hint="eastAsia"/>
           <w:i/>
         </w:rPr>
       </w:pPr>
@@ -607,14 +608,19 @@
           <w:i/>
           <w:highlight w:val="yellow"/>
         </w:rPr>
-        <w:t>kubectl get nodes</w:t>
-      </w:r>
-    </w:p>
-    <w:p>
-      <w:pPr>
-        <w:rPr>
-          <w:i/>
-          <w:highlight w:val="yellow"/>
+        <w:t>kubectl get nodes -o wide</w:t>
+      </w:r>
+      <w:r>
+        <w:rPr>
+          <w:i/>
+        </w:rPr>
+        <w:t xml:space="preserve"> </w:t>
+      </w:r>
+    </w:p>
+    <w:p>
+      <w:pPr>
+        <w:rPr>
+          <w:b/>
         </w:rPr>
       </w:pPr>
       <w:r>
@@ -622,10 +628,10 @@
           <w:noProof/>
         </w:rPr>
         <w:drawing>
-          <wp:inline distT="0" distB="0" distL="0" distR="0" wp14:anchorId="4140F75E" wp14:editId="260A69BA">
-            <wp:extent cx="5943600" cy="1353820"/>
-            <wp:effectExtent l="0" t="0" r="2540" b="0"/>
-            <wp:docPr id="9" name="Picture 9"/>
+          <wp:inline distT="0" distB="0" distL="0" distR="0" wp14:anchorId="4D7FAB68" wp14:editId="417F0B3A">
+            <wp:extent cx="5943600" cy="442595"/>
+            <wp:effectExtent l="0" t="0" r="0" b="0"/>
+            <wp:docPr id="21" name="Picture 21"/>
             <wp:cNvGraphicFramePr>
               <a:graphicFrameLocks xmlns:a="http://schemas.openxmlformats.org/drawingml/2006/main" noChangeAspect="1"/>
             </wp:cNvGraphicFramePr>
@@ -645,7 +651,7 @@
                   <pic:spPr>
                     <a:xfrm>
                       <a:off x="0" y="0"/>
-                      <a:ext cx="5943600" cy="1353820"/>
+                      <a:ext cx="5943600" cy="442595"/>
                     </a:xfrm>
                     <a:prstGeom prst="rect">
                       <a:avLst/>
@@ -664,13 +670,6 @@
           <w:b/>
         </w:rPr>
       </w:pPr>
-    </w:p>
-    <w:p>
-      <w:pPr>
-        <w:rPr>
-          <w:b/>
-        </w:rPr>
-      </w:pPr>
       <w:r>
         <w:rPr>
           <w:rFonts w:hint="eastAsia"/>
@@ -748,6 +747,8 @@
         </w:rPr>
         <w:t>kubectl get pods --all-namespaces -o wide</w:t>
       </w:r>
+      <w:bookmarkStart w:id="0" w:name="_GoBack"/>
+      <w:bookmarkEnd w:id="0"/>
     </w:p>
     <w:p>
       <w:pPr>
@@ -800,204 +801,83 @@
     <w:p>
       <w:pPr>
         <w:rPr>
-          <w:i/>
-          <w:highlight w:val="yellow"/>
-        </w:rPr>
-      </w:pPr>
-    </w:p>
-    <w:p>
-      <w:pPr>
-        <w:rPr>
-          <w:b/>
-        </w:rPr>
-      </w:pPr>
-      <w:r>
-        <w:rPr>
-          <w:rFonts w:hint="eastAsia"/>
-          <w:b/>
-        </w:rPr>
-        <w:t>使用</w:t>
-      </w:r>
-      <w:r>
-        <w:rPr>
-          <w:rFonts w:hint="eastAsia"/>
-          <w:b/>
-        </w:rPr>
-        <w:t>busy</w:t>
-      </w:r>
-      <w:r>
-        <w:rPr>
-          <w:b/>
-        </w:rPr>
-        <w:t>box</w:t>
-      </w:r>
-      <w:bookmarkStart w:id="0" w:name="_GoBack"/>
-      <w:bookmarkEnd w:id="0"/>
-      <w:r>
-        <w:rPr>
-          <w:rFonts w:hint="eastAsia"/>
-          <w:b/>
-        </w:rPr>
-        <w:t>测试一下网络的情况：</w:t>
-      </w:r>
-    </w:p>
-    <w:p>
-      <w:pPr>
-        <w:rPr>
-          <w:i/>
-        </w:rPr>
-      </w:pPr>
-      <w:r>
-        <w:rPr>
-          <w:i/>
-          <w:highlight w:val="yellow"/>
-        </w:rPr>
-        <w:t>kubectl create -f ~/k8s-utils/yaml/busybox.yaml</w:t>
-      </w:r>
-    </w:p>
-    <w:p>
-      <w:pPr>
-        <w:rPr>
-          <w:b/>
-        </w:rPr>
-      </w:pPr>
-      <w:r>
-        <w:rPr>
-          <w:rFonts w:hint="eastAsia"/>
-          <w:b/>
-        </w:rPr>
-        <w:t>通过</w:t>
-      </w:r>
-    </w:p>
-    <w:p>
-      <w:pPr>
-        <w:rPr>
-          <w:i/>
-        </w:rPr>
-      </w:pPr>
-      <w:r>
-        <w:rPr>
-          <w:i/>
-          <w:highlight w:val="yellow"/>
-        </w:rPr>
-        <w:t>k</w:t>
-      </w:r>
-      <w:r>
-        <w:rPr>
-          <w:rFonts w:hint="eastAsia"/>
-          <w:i/>
-          <w:highlight w:val="yellow"/>
-        </w:rPr>
-        <w:t>ubectl</w:t>
-      </w:r>
-      <w:r>
-        <w:rPr>
-          <w:i/>
-          <w:highlight w:val="yellow"/>
-        </w:rPr>
-        <w:t xml:space="preserve"> get pods -o wide</w:t>
-      </w:r>
-      <w:r>
-        <w:rPr>
-          <w:i/>
-        </w:rPr>
-        <w:t xml:space="preserve"> </w:t>
-      </w:r>
-    </w:p>
-    <w:p>
-      <w:pPr>
-        <w:rPr>
-          <w:b/>
-        </w:rPr>
-      </w:pPr>
-      <w:r>
-        <w:rPr>
-          <w:rFonts w:hint="eastAsia"/>
-          <w:b/>
-        </w:rPr>
-        <w:t>查看</w:t>
-      </w:r>
-      <w:r>
-        <w:rPr>
-          <w:rFonts w:hint="eastAsia"/>
-          <w:b/>
-        </w:rPr>
-        <w:t>busybox</w:t>
-      </w:r>
-      <w:r>
-        <w:rPr>
-          <w:rFonts w:hint="eastAsia"/>
-          <w:b/>
-        </w:rPr>
-        <w:t>的状态，待</w:t>
-      </w:r>
-      <w:r>
-        <w:rPr>
-          <w:rFonts w:hint="eastAsia"/>
-          <w:b/>
-        </w:rPr>
-        <w:t>busybox</w:t>
-      </w:r>
-      <w:r>
-        <w:rPr>
-          <w:rFonts w:hint="eastAsia"/>
-          <w:b/>
-        </w:rPr>
-        <w:t>状态变为</w:t>
-      </w:r>
-      <w:r>
-        <w:rPr>
-          <w:rFonts w:hint="eastAsia"/>
-          <w:b/>
-        </w:rPr>
-        <w:t>Running</w:t>
-      </w:r>
-      <w:r>
-        <w:rPr>
-          <w:rFonts w:hint="eastAsia"/>
-          <w:b/>
-        </w:rPr>
-        <w:t>后，运行：</w:t>
-      </w:r>
-    </w:p>
-    <w:p>
-      <w:pPr>
-        <w:rPr>
-          <w:i/>
-        </w:rPr>
-      </w:pPr>
-      <w:r>
-        <w:rPr>
-          <w:i/>
-          <w:highlight w:val="yellow"/>
-        </w:rPr>
-        <w:t>kubectl exec -ti busybox -- nslookup kubernetes.default</w:t>
-      </w:r>
-    </w:p>
-    <w:p>
-      <w:pPr>
-        <w:rPr>
-          <w:b/>
-        </w:rPr>
-      </w:pPr>
-      <w:r>
-        <w:rPr>
-          <w:rFonts w:hint="eastAsia"/>
-          <w:b/>
-        </w:rPr>
-        <w:t>如果看到下面输出，整个集群即可认为正常运行：</w:t>
-      </w:r>
-    </w:p>
-    <w:p>
-      <w:r>
+          <w:b/>
+        </w:rPr>
+      </w:pPr>
+    </w:p>
+    <w:p>
+      <w:pPr>
+        <w:rPr>
+          <w:b/>
+        </w:rPr>
+      </w:pPr>
+      <w:r>
+        <w:rPr>
+          <w:rFonts w:hint="eastAsia"/>
+          <w:b/>
+        </w:rPr>
+        <w:t>用下面命令</w:t>
+      </w:r>
+      <w:r>
+        <w:rPr>
+          <w:rFonts w:hint="eastAsia"/>
+          <w:b/>
+        </w:rPr>
+        <w:t>测试一下</w:t>
+      </w:r>
+      <w:r>
+        <w:rPr>
+          <w:rFonts w:hint="eastAsia"/>
+          <w:b/>
+        </w:rPr>
+        <w:t>DNS</w:t>
+      </w:r>
+    </w:p>
+    <w:p>
+      <w:pPr>
+        <w:rPr>
+          <w:i/>
+          <w:highlight w:val="yellow"/>
+        </w:rPr>
+      </w:pPr>
+      <w:r>
+        <w:rPr>
+          <w:i/>
+          <w:highlight w:val="yellow"/>
+        </w:rPr>
+        <w:t>dig @$(kubectl get pods --namespace=kube-system -l k8s-app=kube-dns -o 'jsonpath={.items[0].status.podIP}') \</w:t>
+      </w:r>
+    </w:p>
+    <w:p>
+      <w:pPr>
         <w:rPr>
           <w:noProof/>
         </w:rPr>
+      </w:pPr>
+      <w:r>
+        <w:rPr>
+          <w:i/>
+          <w:highlight w:val="yellow"/>
+        </w:rPr>
+        <w:tab/>
+        <w:t>kubernetes.default.svc.cluster.local +noall +answer</w:t>
+      </w:r>
+    </w:p>
+    <w:p>
+      <w:pPr>
+        <w:rPr>
+          <w:i/>
+        </w:rPr>
+      </w:pPr>
+      <w:r>
+        <w:rPr>
+          <w:noProof/>
+        </w:rPr>
         <w:drawing>
-          <wp:inline distT="0" distB="0" distL="0" distR="0" wp14:anchorId="605305FC" wp14:editId="7B7FC329">
-            <wp:extent cx="5943600" cy="924560"/>
-            <wp:effectExtent l="0" t="0" r="0" b="8890"/>
-            <wp:docPr id="3" name="Picture 3"/>
+          <wp:inline distT="0" distB="0" distL="0" distR="0" wp14:anchorId="4529C3C4" wp14:editId="78201B26">
+            <wp:extent cx="5943600" cy="640080"/>
+            <wp:effectExtent l="0" t="0" r="0" b="7620"/>
+            <wp:docPr id="19" name="Picture 19"/>
             <wp:cNvGraphicFramePr>
               <a:graphicFrameLocks xmlns:a="http://schemas.openxmlformats.org/drawingml/2006/main" noChangeAspect="1"/>
             </wp:cNvGraphicFramePr>
@@ -1017,7 +897,7 @@
                   <pic:spPr>
                     <a:xfrm>
                       <a:off x="0" y="0"/>
-                      <a:ext cx="5943600" cy="924560"/>
+                      <a:ext cx="5943600" cy="640080"/>
                     </a:xfrm>
                     <a:prstGeom prst="rect">
                       <a:avLst/>
@@ -1030,7 +910,198 @@
         </w:drawing>
       </w:r>
     </w:p>
-    <w:p/>
+    <w:p>
+      <w:pPr>
+        <w:rPr>
+          <w:rFonts w:hint="eastAsia"/>
+          <w:i/>
+          <w:highlight w:val="yellow"/>
+        </w:rPr>
+      </w:pPr>
+      <w:r>
+        <w:rPr>
+          <w:i/>
+          <w:highlight w:val="yellow"/>
+        </w:rPr>
+        <w:t xml:space="preserve">dig @$(kubectl get pods --namespace=kube-system -l k8s-app=kube-dns -o 'jsonpath={.items[0].status.podIP}') </w:t>
+      </w:r>
+      <w:r>
+        <w:rPr>
+          <w:rFonts w:hint="eastAsia"/>
+          <w:i/>
+          <w:highlight w:val="yellow"/>
+        </w:rPr>
+        <w:t>\</w:t>
+      </w:r>
+    </w:p>
+    <w:p>
+      <w:pPr>
+        <w:ind w:firstLine="720"/>
+        <w:rPr>
+          <w:i/>
+        </w:rPr>
+      </w:pPr>
+      <w:r>
+        <w:rPr>
+          <w:i/>
+          <w:highlight w:val="yellow"/>
+        </w:rPr>
+        <w:t>ptr 1.0.96.10.in-addr.arpa. +noall +answer</w:t>
+      </w:r>
+    </w:p>
+    <w:p>
+      <w:pPr>
+        <w:rPr>
+          <w:rFonts w:hint="eastAsia"/>
+          <w:i/>
+          <w:highlight w:val="yellow"/>
+        </w:rPr>
+      </w:pPr>
+      <w:r>
+        <w:rPr>
+          <w:noProof/>
+        </w:rPr>
+        <w:drawing>
+          <wp:inline distT="0" distB="0" distL="0" distR="0" wp14:anchorId="2790EB6A" wp14:editId="7EDA2933">
+            <wp:extent cx="5943600" cy="638175"/>
+            <wp:effectExtent l="0" t="0" r="0" b="9525"/>
+            <wp:docPr id="20" name="Picture 20"/>
+            <wp:cNvGraphicFramePr>
+              <a:graphicFrameLocks xmlns:a="http://schemas.openxmlformats.org/drawingml/2006/main" noChangeAspect="1"/>
+            </wp:cNvGraphicFramePr>
+            <a:graphic xmlns:a="http://schemas.openxmlformats.org/drawingml/2006/main">
+              <a:graphicData uri="http://schemas.openxmlformats.org/drawingml/2006/picture">
+                <pic:pic xmlns:pic="http://schemas.openxmlformats.org/drawingml/2006/picture">
+                  <pic:nvPicPr>
+                    <pic:cNvPr id="1" name=""/>
+                    <pic:cNvPicPr/>
+                  </pic:nvPicPr>
+                  <pic:blipFill>
+                    <a:blip r:embed="rId12"/>
+                    <a:stretch>
+                      <a:fillRect/>
+                    </a:stretch>
+                  </pic:blipFill>
+                  <pic:spPr>
+                    <a:xfrm>
+                      <a:off x="0" y="0"/>
+                      <a:ext cx="5943600" cy="638175"/>
+                    </a:xfrm>
+                    <a:prstGeom prst="rect">
+                      <a:avLst/>
+                    </a:prstGeom>
+                  </pic:spPr>
+                </pic:pic>
+              </a:graphicData>
+            </a:graphic>
+          </wp:inline>
+        </w:drawing>
+      </w:r>
+    </w:p>
+    <w:p>
+      <w:pPr>
+        <w:rPr>
+          <w:b/>
+        </w:rPr>
+      </w:pPr>
+      <w:r>
+        <w:rPr>
+          <w:rFonts w:hint="eastAsia"/>
+          <w:b/>
+        </w:rPr>
+        <w:t>再</w:t>
+      </w:r>
+      <w:r>
+        <w:rPr>
+          <w:rFonts w:hint="eastAsia"/>
+          <w:b/>
+        </w:rPr>
+        <w:t>使用</w:t>
+      </w:r>
+      <w:r>
+        <w:rPr>
+          <w:rFonts w:hint="eastAsia"/>
+          <w:b/>
+        </w:rPr>
+        <w:t>busy</w:t>
+      </w:r>
+      <w:r>
+        <w:rPr>
+          <w:b/>
+        </w:rPr>
+        <w:t>box</w:t>
+      </w:r>
+      <w:r>
+        <w:rPr>
+          <w:rFonts w:hint="eastAsia"/>
+          <w:b/>
+        </w:rPr>
+        <w:t>测试一下网络的情况：</w:t>
+      </w:r>
+    </w:p>
+    <w:p>
+      <w:pPr>
+        <w:rPr>
+          <w:i/>
+        </w:rPr>
+      </w:pPr>
+      <w:r>
+        <w:rPr>
+          <w:i/>
+          <w:highlight w:val="yellow"/>
+        </w:rPr>
+        <w:t>kubectl create -f ~/k8s-utils/yaml/busybox.yaml</w:t>
+      </w:r>
+    </w:p>
+    <w:p>
+      <w:pPr>
+        <w:rPr>
+          <w:b/>
+        </w:rPr>
+      </w:pPr>
+      <w:r>
+        <w:rPr>
+          <w:rFonts w:hint="eastAsia"/>
+          <w:b/>
+        </w:rPr>
+        <w:t>通过</w:t>
+      </w:r>
+    </w:p>
+    <w:p>
+      <w:pPr>
+        <w:rPr>
+          <w:i/>
+        </w:rPr>
+      </w:pPr>
+      <w:r>
+        <w:rPr>
+          <w:i/>
+          <w:highlight w:val="yellow"/>
+        </w:rPr>
+        <w:t>k</w:t>
+      </w:r>
+      <w:r>
+        <w:rPr>
+          <w:rFonts w:hint="eastAsia"/>
+          <w:i/>
+          <w:highlight w:val="yellow"/>
+        </w:rPr>
+        <w:t>ubectl</w:t>
+      </w:r>
+      <w:r>
+        <w:rPr>
+          <w:i/>
+          <w:highlight w:val="yellow"/>
+        </w:rPr>
+        <w:t xml:space="preserve"> get pods -o wide</w:t>
+      </w:r>
+      <w:r>
+        <w:rPr>
+          <w:i/>
+        </w:rPr>
+        <w:t xml:space="preserve"> </w:t>
+      </w:r>
+    </w:p>
     <w:p>
       <w:pPr>
         <w:rPr>
@@ -1043,201 +1114,89 @@
           <w:b/>
         </w:rPr>
         <w:lastRenderedPageBreak/>
-        <w:t>7.</w:t>
-      </w:r>
-      <w:r>
-        <w:rPr>
-          <w:b/>
-        </w:rPr>
-        <w:t xml:space="preserve"> </w:t>
-      </w:r>
-      <w:r>
-        <w:rPr>
-          <w:rFonts w:hint="eastAsia"/>
-          <w:b/>
-        </w:rPr>
-        <w:t>本机如果是</w:t>
-      </w:r>
-      <w:r>
-        <w:rPr>
-          <w:rFonts w:hint="eastAsia"/>
-          <w:b/>
-        </w:rPr>
-        <w:t>Windows</w:t>
-      </w:r>
-      <w:r>
-        <w:rPr>
-          <w:rFonts w:hint="eastAsia"/>
-          <w:b/>
-        </w:rPr>
-        <w:t>系统</w:t>
-      </w:r>
-      <w:r>
-        <w:rPr>
-          <w:rFonts w:hint="eastAsia"/>
-          <w:b/>
-        </w:rPr>
-        <w:t>，修改</w:t>
-      </w:r>
-      <w:r>
-        <w:rPr>
-          <w:b/>
-        </w:rPr>
-        <w:t>C:\Windows\System32\drivers\etc</w:t>
-      </w:r>
-      <w:r>
-        <w:rPr>
-          <w:rFonts w:hint="eastAsia"/>
-          <w:b/>
-        </w:rPr>
-        <w:t>\hosts</w:t>
-      </w:r>
-      <w:r>
-        <w:rPr>
-          <w:rFonts w:hint="eastAsia"/>
-          <w:b/>
-        </w:rPr>
-        <w:t>，加入以下几行：</w:t>
-      </w:r>
-    </w:p>
-    <w:p>
-      <w:pPr>
-        <w:rPr>
-          <w:i/>
-          <w:highlight w:val="yellow"/>
-        </w:rPr>
-      </w:pPr>
-      <w:r>
-        <w:rPr>
-          <w:i/>
-          <w:highlight w:val="yellow"/>
-        </w:rPr>
-        <w:t>192.168.33.12 grafana.ctag.io</w:t>
-      </w:r>
-    </w:p>
-    <w:p>
-      <w:pPr>
-        <w:rPr>
-          <w:i/>
-          <w:highlight w:val="yellow"/>
-        </w:rPr>
-      </w:pPr>
-      <w:r>
-        <w:rPr>
-          <w:i/>
-          <w:highlight w:val="yellow"/>
-        </w:rPr>
-        <w:t>192.168.33.12 traefik.ctag.io</w:t>
-      </w:r>
-    </w:p>
-    <w:p>
-      <w:pPr>
-        <w:rPr>
-          <w:i/>
-          <w:highlight w:val="yellow"/>
-        </w:rPr>
-      </w:pPr>
-      <w:r>
-        <w:rPr>
-          <w:i/>
-          <w:highlight w:val="yellow"/>
-        </w:rPr>
-        <w:t>192.168.33.12 jaeger.ctag.io</w:t>
-      </w:r>
-    </w:p>
-    <w:p>
-      <w:pPr>
-        <w:rPr>
-          <w:i/>
-          <w:highlight w:val="yellow"/>
-        </w:rPr>
-      </w:pPr>
-    </w:p>
-    <w:p>
-      <w:pPr>
-        <w:rPr>
-          <w:b/>
-        </w:rPr>
-      </w:pPr>
-      <w:r>
-        <w:rPr>
-          <w:rFonts w:hint="eastAsia"/>
-          <w:b/>
-        </w:rPr>
-        <w:t>8.</w:t>
-      </w:r>
-      <w:r>
-        <w:rPr>
-          <w:b/>
-        </w:rPr>
-        <w:t xml:space="preserve"> </w:t>
-      </w:r>
-      <w:r>
-        <w:rPr>
-          <w:rFonts w:hint="eastAsia"/>
-          <w:b/>
-        </w:rPr>
-        <w:t>访问</w:t>
-      </w:r>
-      <w:hyperlink r:id="rId12" w:history="1">
-        <w:r>
-          <w:rPr>
-            <w:rStyle w:val="Hyperlink"/>
-            <w:i/>
-            <w:highlight w:val="yellow"/>
-          </w:rPr>
-          <w:t>http://traefik.ctag.io</w:t>
-        </w:r>
-      </w:hyperlink>
-      <w:r>
-        <w:rPr>
-          <w:rFonts w:hint="eastAsia"/>
-          <w:b/>
-        </w:rPr>
-        <w:t>，</w:t>
-      </w:r>
-      <w:r>
-        <w:rPr>
-          <w:rFonts w:hint="eastAsia"/>
-          <w:b/>
-        </w:rPr>
-        <w:t xml:space="preserve"> </w:t>
-      </w:r>
-      <w:r>
-        <w:rPr>
-          <w:rFonts w:hint="eastAsia"/>
-          <w:b/>
-        </w:rPr>
-        <w:t>可以看到如下</w:t>
-      </w:r>
-      <w:r>
-        <w:rPr>
-          <w:rFonts w:hint="eastAsia"/>
-          <w:b/>
-        </w:rPr>
-        <w:t>Ingress</w:t>
-      </w:r>
-      <w:r>
-        <w:rPr>
-          <w:rFonts w:hint="eastAsia"/>
-          <w:b/>
-        </w:rPr>
-        <w:t>的控制台页面：</w:t>
-      </w:r>
-    </w:p>
-    <w:p>
-      <w:pPr>
-        <w:jc w:val="center"/>
-      </w:pPr>
+        <w:t>查看</w:t>
+      </w:r>
+      <w:r>
+        <w:rPr>
+          <w:rFonts w:hint="eastAsia"/>
+          <w:b/>
+        </w:rPr>
+        <w:t>busybox</w:t>
+      </w:r>
+      <w:r>
+        <w:rPr>
+          <w:rFonts w:hint="eastAsia"/>
+          <w:b/>
+        </w:rPr>
+        <w:t>的状态，待</w:t>
+      </w:r>
+      <w:r>
+        <w:rPr>
+          <w:rFonts w:hint="eastAsia"/>
+          <w:b/>
+        </w:rPr>
+        <w:t>busybox</w:t>
+      </w:r>
+      <w:r>
+        <w:rPr>
+          <w:rFonts w:hint="eastAsia"/>
+          <w:b/>
+        </w:rPr>
+        <w:t>状态变为</w:t>
+      </w:r>
+      <w:r>
+        <w:rPr>
+          <w:rFonts w:hint="eastAsia"/>
+          <w:b/>
+        </w:rPr>
+        <w:t>Running</w:t>
+      </w:r>
+      <w:r>
+        <w:rPr>
+          <w:rFonts w:hint="eastAsia"/>
+          <w:b/>
+        </w:rPr>
+        <w:t>后，运行：</w:t>
+      </w:r>
+    </w:p>
+    <w:p>
+      <w:pPr>
+        <w:rPr>
+          <w:i/>
+        </w:rPr>
+      </w:pPr>
+      <w:r>
+        <w:rPr>
+          <w:i/>
+          <w:highlight w:val="yellow"/>
+        </w:rPr>
+        <w:t>kubectl exec -ti busybox -- nslookup kubernetes.default</w:t>
+      </w:r>
+    </w:p>
+    <w:p>
+      <w:pPr>
+        <w:rPr>
+          <w:b/>
+        </w:rPr>
+      </w:pPr>
+      <w:r>
+        <w:rPr>
+          <w:rFonts w:hint="eastAsia"/>
+          <w:b/>
+        </w:rPr>
+        <w:t>如果看到下面输出，整个集群即可认为正常运行：</w:t>
+      </w:r>
+    </w:p>
+    <w:p>
       <w:r>
         <w:rPr>
           <w:noProof/>
         </w:rPr>
         <w:drawing>
-          <wp:inline distT="0" distB="0" distL="0" distR="0" wp14:anchorId="2BD8B311" wp14:editId="293D5C8B">
-            <wp:extent cx="4654300" cy="3162300"/>
-            <wp:effectExtent l="19050" t="19050" r="13335" b="19050"/>
-            <wp:docPr id="4" name="Picture 4"/>
+          <wp:inline distT="0" distB="0" distL="0" distR="0" wp14:anchorId="605305FC" wp14:editId="7B7FC329">
+            <wp:extent cx="5943600" cy="924560"/>
+            <wp:effectExtent l="0" t="0" r="0" b="8890"/>
+            <wp:docPr id="3" name="Picture 3"/>
             <wp:cNvGraphicFramePr>
               <a:graphicFrameLocks xmlns:a="http://schemas.openxmlformats.org/drawingml/2006/main" noChangeAspect="1"/>
             </wp:cNvGraphicFramePr>
@@ -1257,18 +1216,11 @@
                   <pic:spPr>
                     <a:xfrm>
                       <a:off x="0" y="0"/>
-                      <a:ext cx="4662060" cy="3167572"/>
+                      <a:ext cx="5943600" cy="924560"/>
                     </a:xfrm>
                     <a:prstGeom prst="rect">
                       <a:avLst/>
                     </a:prstGeom>
-                    <a:ln w="3175">
-                      <a:solidFill>
-                        <a:schemeClr val="bg1">
-                          <a:lumMod val="65000"/>
-                        </a:schemeClr>
-                      </a:solidFill>
-                    </a:ln>
                   </pic:spPr>
                 </pic:pic>
               </a:graphicData>
@@ -1277,18 +1229,19 @@
         </w:drawing>
       </w:r>
     </w:p>
-    <w:p>
-      <w:pPr>
-        <w:rPr>
-          <w:b/>
-        </w:rPr>
-      </w:pPr>
-      <w:r>
-        <w:rPr>
-          <w:rFonts w:hint="eastAsia"/>
-          <w:b/>
-        </w:rPr>
-        <w:t>9.</w:t>
+    <w:p/>
+    <w:p>
+      <w:pPr>
+        <w:rPr>
+          <w:b/>
+        </w:rPr>
+      </w:pPr>
+      <w:r>
+        <w:rPr>
+          <w:rFonts w:hint="eastAsia"/>
+          <w:b/>
+        </w:rPr>
+        <w:t>7.</w:t>
       </w:r>
       <w:r>
         <w:rPr>
@@ -1301,29 +1254,129 @@
           <w:rFonts w:hint="eastAsia"/>
           <w:b/>
         </w:rPr>
+        <w:t>本机如果是</w:t>
+      </w:r>
+      <w:r>
+        <w:rPr>
+          <w:rFonts w:hint="eastAsia"/>
+          <w:b/>
+        </w:rPr>
+        <w:t>Windows</w:t>
+      </w:r>
+      <w:r>
+        <w:rPr>
+          <w:rFonts w:hint="eastAsia"/>
+          <w:b/>
+        </w:rPr>
+        <w:t>系统</w:t>
+      </w:r>
+      <w:r>
+        <w:rPr>
+          <w:rFonts w:hint="eastAsia"/>
+          <w:b/>
+        </w:rPr>
+        <w:t>，修改</w:t>
+      </w:r>
+      <w:r>
+        <w:rPr>
+          <w:b/>
+        </w:rPr>
+        <w:t>C:\Windows\System32\drivers\etc</w:t>
+      </w:r>
+      <w:r>
+        <w:rPr>
+          <w:rFonts w:hint="eastAsia"/>
+          <w:b/>
+        </w:rPr>
+        <w:t>\hosts</w:t>
+      </w:r>
+      <w:r>
+        <w:rPr>
+          <w:rFonts w:hint="eastAsia"/>
+          <w:b/>
+        </w:rPr>
+        <w:t>，加入以下几行：</w:t>
+      </w:r>
+    </w:p>
+    <w:p>
+      <w:pPr>
+        <w:rPr>
+          <w:i/>
+          <w:highlight w:val="yellow"/>
+        </w:rPr>
+      </w:pPr>
+      <w:r>
+        <w:rPr>
+          <w:i/>
+          <w:highlight w:val="yellow"/>
+        </w:rPr>
+        <w:t>192.168.33.12 grafana.ctag.io</w:t>
+      </w:r>
+    </w:p>
+    <w:p>
+      <w:pPr>
+        <w:rPr>
+          <w:i/>
+          <w:highlight w:val="yellow"/>
+        </w:rPr>
+      </w:pPr>
+      <w:r>
+        <w:rPr>
+          <w:i/>
+          <w:highlight w:val="yellow"/>
+        </w:rPr>
+        <w:t>192.168.33.12 traefik.ctag.io</w:t>
+      </w:r>
+    </w:p>
+    <w:p>
+      <w:pPr>
+        <w:rPr>
+          <w:i/>
+          <w:highlight w:val="yellow"/>
+        </w:rPr>
+      </w:pPr>
+      <w:r>
+        <w:rPr>
+          <w:i/>
+          <w:highlight w:val="yellow"/>
+        </w:rPr>
+        <w:t>192.168.33.12 jaeger.ctag.io</w:t>
+      </w:r>
+    </w:p>
+    <w:p>
+      <w:pPr>
+        <w:rPr>
+          <w:i/>
+          <w:highlight w:val="yellow"/>
+        </w:rPr>
+      </w:pPr>
+    </w:p>
+    <w:p>
+      <w:pPr>
+        <w:rPr>
+          <w:b/>
+        </w:rPr>
+      </w:pPr>
+      <w:r>
+        <w:rPr>
+          <w:rFonts w:hint="eastAsia"/>
+          <w:b/>
+        </w:rPr>
+        <w:t>8.</w:t>
+      </w:r>
+      <w:r>
+        <w:rPr>
+          <w:b/>
+        </w:rPr>
+        <w:t xml:space="preserve"> </w:t>
+      </w:r>
+      <w:r>
+        <w:rPr>
+          <w:rFonts w:hint="eastAsia"/>
+          <w:b/>
+        </w:rPr>
         <w:t>访问</w:t>
       </w:r>
-      <w:r>
-        <w:rPr>
-          <w:rFonts w:hint="eastAsia"/>
-          <w:b/>
-        </w:rPr>
-        <w:t>grafana</w:t>
-      </w:r>
-      <w:r>
-        <w:rPr>
-          <w:rFonts w:hint="eastAsia"/>
-          <w:b/>
-        </w:rPr>
-        <w:t>控制台：</w:t>
-      </w:r>
-    </w:p>
-    <w:p>
-      <w:pPr>
-        <w:rPr>
-          <w:i/>
-        </w:rPr>
-      </w:pPr>
       <w:hyperlink r:id="rId14" w:history="1">
         <w:r>
           <w:rPr>
@@ -1331,9 +1384,44 @@
             <w:i/>
             <w:highlight w:val="yellow"/>
           </w:rPr>
-          <w:t>http://grafana.ctag.io</w:t>
+          <w:t>http://traefik.ctag.io</w:t>
         </w:r>
       </w:hyperlink>
+      <w:r>
+        <w:rPr>
+          <w:rFonts w:hint="eastAsia"/>
+          <w:b/>
+        </w:rPr>
+        <w:t>，</w:t>
+      </w:r>
+      <w:r>
+        <w:rPr>
+          <w:rFonts w:hint="eastAsia"/>
+          <w:b/>
+        </w:rPr>
+        <w:t xml:space="preserve"> </w:t>
+      </w:r>
+      <w:r>
+        <w:rPr>
+          <w:rFonts w:hint="eastAsia"/>
+          <w:b/>
+        </w:rPr>
+        <w:t>可以看到如下</w:t>
+      </w:r>
+      <w:r>
+        <w:rPr>
+          <w:rFonts w:hint="eastAsia"/>
+          <w:b/>
+        </w:rPr>
+        <w:t>Ingress</w:t>
+      </w:r>
+      <w:r>
+        <w:rPr>
+          <w:rFonts w:hint="eastAsia"/>
+          <w:b/>
+        </w:rPr>
+        <w:t>的控制台页面：</w:t>
+      </w:r>
     </w:p>
     <w:p>
       <w:pPr>
@@ -1344,10 +1432,10 @@
           <w:noProof/>
         </w:rPr>
         <w:drawing>
-          <wp:inline distT="0" distB="0" distL="0" distR="0" wp14:anchorId="694A0861" wp14:editId="09CE18BF">
-            <wp:extent cx="3879850" cy="2459355"/>
-            <wp:effectExtent l="0" t="0" r="6350" b="0"/>
-            <wp:docPr id="5" name="Picture 5"/>
+          <wp:inline distT="0" distB="0" distL="0" distR="0" wp14:anchorId="2BD8B311" wp14:editId="293D5C8B">
+            <wp:extent cx="4362450" cy="2964006"/>
+            <wp:effectExtent l="19050" t="19050" r="19050" b="27305"/>
+            <wp:docPr id="4" name="Picture 4"/>
             <wp:cNvGraphicFramePr>
               <a:graphicFrameLocks xmlns:a="http://schemas.openxmlformats.org/drawingml/2006/main" noChangeAspect="1"/>
             </wp:cNvGraphicFramePr>
@@ -1367,11 +1455,18 @@
                   <pic:spPr>
                     <a:xfrm>
                       <a:off x="0" y="0"/>
-                      <a:ext cx="3896777" cy="2470085"/>
+                      <a:ext cx="4375064" cy="2972576"/>
                     </a:xfrm>
                     <a:prstGeom prst="rect">
                       <a:avLst/>
                     </a:prstGeom>
+                    <a:ln w="3175">
+                      <a:solidFill>
+                        <a:schemeClr val="bg1">
+                          <a:lumMod val="65000"/>
+                        </a:schemeClr>
+                      </a:solidFill>
+                    </a:ln>
                   </pic:spPr>
                 </pic:pic>
               </a:graphicData>
@@ -1380,18 +1475,24 @@
         </w:drawing>
       </w:r>
     </w:p>
-    <w:p/>
-    <w:p>
-      <w:pPr>
-        <w:rPr>
-          <w:b/>
-        </w:rPr>
-      </w:pPr>
-      <w:r>
-        <w:rPr>
-          <w:b/>
-        </w:rPr>
-        <w:t xml:space="preserve">10. </w:t>
+    <w:p>
+      <w:pPr>
+        <w:rPr>
+          <w:b/>
+        </w:rPr>
+      </w:pPr>
+      <w:r>
+        <w:rPr>
+          <w:rFonts w:hint="eastAsia"/>
+          <w:b/>
+        </w:rPr>
+        <w:t>9.</w:t>
+      </w:r>
+      <w:r>
+        <w:rPr>
+          <w:b/>
+        </w:rPr>
+        <w:t xml:space="preserve"> </w:t>
       </w:r>
       <w:r>
         <w:rPr>
@@ -1405,28 +1506,14 @@
           <w:rFonts w:hint="eastAsia"/>
           <w:b/>
         </w:rPr>
-        <w:t>Kubernetes</w:t>
-      </w:r>
-      <w:r>
-        <w:rPr>
-          <w:rFonts w:hint="eastAsia"/>
-          <w:b/>
-        </w:rPr>
-        <w:t>的</w:t>
-      </w:r>
-      <w:r>
-        <w:rPr>
-          <w:rFonts w:hint="eastAsia"/>
-          <w:b/>
-        </w:rPr>
-        <w:t>dashboard</w:t>
-      </w:r>
-      <w:r>
-        <w:rPr>
-          <w:rFonts w:hint="eastAsia"/>
-          <w:b/>
-        </w:rPr>
-        <w:t>：</w:t>
+        <w:t>grafana</w:t>
+      </w:r>
+      <w:r>
+        <w:rPr>
+          <w:rFonts w:hint="eastAsia"/>
+          <w:b/>
+        </w:rPr>
+        <w:t>控制台：</w:t>
       </w:r>
     </w:p>
     <w:p>
@@ -1439,66 +1526,27 @@
         <w:r>
           <w:rPr>
             <w:rStyle w:val="Hyperlink"/>
+            <w:i/>
             <w:highlight w:val="yellow"/>
           </w:rPr>
-          <w:t>https://192.168.33.11:30001</w:t>
+          <w:t>http://grafana.ctag.io</w:t>
         </w:r>
       </w:hyperlink>
     </w:p>
     <w:p>
       <w:pPr>
-        <w:rPr>
-          <w:b/>
-        </w:rPr>
-      </w:pPr>
-      <w:r>
-        <w:rPr>
-          <w:rFonts w:hint="eastAsia"/>
-          <w:b/>
-        </w:rPr>
-        <w:t>在登录时候选</w:t>
-      </w:r>
-      <w:r>
-        <w:rPr>
-          <w:rFonts w:hint="eastAsia"/>
-          <w:b/>
-        </w:rPr>
-        <w:t>T</w:t>
-      </w:r>
-      <w:r>
-        <w:rPr>
-          <w:b/>
-        </w:rPr>
-        <w:t>o</w:t>
-      </w:r>
-      <w:r>
-        <w:rPr>
-          <w:rFonts w:hint="eastAsia"/>
-          <w:b/>
-        </w:rPr>
-        <w:t>ken</w:t>
-      </w:r>
-      <w:r>
-        <w:rPr>
-          <w:rFonts w:hint="eastAsia"/>
-          <w:b/>
-        </w:rPr>
-        <w:t>：</w:t>
-      </w:r>
-    </w:p>
-    <w:p>
-      <w:pPr>
         <w:jc w:val="center"/>
       </w:pPr>
       <w:r>
         <w:rPr>
           <w:noProof/>
         </w:rPr>
+        <w:lastRenderedPageBreak/>
         <w:drawing>
-          <wp:inline distT="0" distB="0" distL="0" distR="0" wp14:anchorId="0878FA09" wp14:editId="439A6397">
-            <wp:extent cx="1657350" cy="1370965"/>
-            <wp:effectExtent l="0" t="0" r="0" b="635"/>
-            <wp:docPr id="6" name="Picture 6"/>
+          <wp:inline distT="0" distB="0" distL="0" distR="0" wp14:anchorId="694A0861" wp14:editId="09CE18BF">
+            <wp:extent cx="3879850" cy="2459355"/>
+            <wp:effectExtent l="0" t="0" r="6350" b="0"/>
+            <wp:docPr id="5" name="Picture 5"/>
             <wp:cNvGraphicFramePr>
               <a:graphicFrameLocks xmlns:a="http://schemas.openxmlformats.org/drawingml/2006/main" noChangeAspect="1"/>
             </wp:cNvGraphicFramePr>
@@ -1518,7 +1566,7 @@
                   <pic:spPr>
                     <a:xfrm>
                       <a:off x="0" y="0"/>
-                      <a:ext cx="1669291" cy="1380843"/>
+                      <a:ext cx="3896777" cy="2470085"/>
                     </a:xfrm>
                     <a:prstGeom prst="rect">
                       <a:avLst/>
@@ -1531,82 +1579,46 @@
         </w:drawing>
       </w:r>
     </w:p>
-    <w:p>
-      <w:pPr>
-        <w:rPr>
-          <w:b/>
-        </w:rPr>
-      </w:pPr>
-      <w:r>
-        <w:rPr>
-          <w:rFonts w:hint="eastAsia"/>
-          <w:b/>
-        </w:rPr>
-        <w:t>在</w:t>
-      </w:r>
-      <w:r>
-        <w:rPr>
-          <w:rFonts w:hint="eastAsia"/>
-          <w:b/>
-        </w:rPr>
-        <w:t>master</w:t>
-      </w:r>
-      <w:r>
-        <w:rPr>
-          <w:rFonts w:hint="eastAsia"/>
-          <w:b/>
-        </w:rPr>
-        <w:t>节点上运行：</w:t>
-      </w:r>
-    </w:p>
-    <w:p>
-      <w:pPr>
-        <w:rPr>
-          <w:i/>
-          <w:highlight w:val="yellow"/>
-        </w:rPr>
-      </w:pPr>
-      <w:r>
-        <w:rPr>
-          <w:i/>
-          <w:highlight w:val="yellow"/>
-        </w:rPr>
-        <w:t>sudo -i</w:t>
-      </w:r>
-    </w:p>
-    <w:p>
-      <w:pPr>
-        <w:rPr>
-          <w:i/>
-        </w:rPr>
-      </w:pPr>
-      <w:r>
-        <w:rPr>
-          <w:i/>
-          <w:highlight w:val="yellow"/>
-        </w:rPr>
-        <w:t>cat ~/admin-token.txt</w:t>
-      </w:r>
-    </w:p>
-    <w:p>
-      <w:pPr>
-        <w:rPr>
-          <w:b/>
-        </w:rPr>
-      </w:pPr>
-      <w:r>
-        <w:rPr>
-          <w:rFonts w:hint="eastAsia"/>
-          <w:b/>
-        </w:rPr>
-        <w:t>可以得到用来登录的</w:t>
-      </w:r>
-      <w:r>
-        <w:rPr>
-          <w:rFonts w:hint="eastAsia"/>
-          <w:b/>
-        </w:rPr>
-        <w:t>token</w:t>
+    <w:p/>
+    <w:p>
+      <w:pPr>
+        <w:rPr>
+          <w:b/>
+        </w:rPr>
+      </w:pPr>
+      <w:r>
+        <w:rPr>
+          <w:b/>
+        </w:rPr>
+        <w:t xml:space="preserve">10. </w:t>
+      </w:r>
+      <w:r>
+        <w:rPr>
+          <w:rFonts w:hint="eastAsia"/>
+          <w:b/>
+        </w:rPr>
+        <w:t>访问</w:t>
+      </w:r>
+      <w:r>
+        <w:rPr>
+          <w:rFonts w:hint="eastAsia"/>
+          <w:b/>
+        </w:rPr>
+        <w:t>Kubernetes</w:t>
+      </w:r>
+      <w:r>
+        <w:rPr>
+          <w:rFonts w:hint="eastAsia"/>
+          <w:b/>
+        </w:rPr>
+        <w:t>的</w:t>
+      </w:r>
+      <w:r>
+        <w:rPr>
+          <w:rFonts w:hint="eastAsia"/>
+          <w:b/>
+        </w:rPr>
+        <w:t>dashboard</w:t>
       </w:r>
       <w:r>
         <w:rPr>
@@ -1617,102 +1629,75 @@
       </w:r>
     </w:p>
     <w:p>
+      <w:pPr>
+        <w:rPr>
+          <w:i/>
+        </w:rPr>
+      </w:pPr>
+      <w:hyperlink r:id="rId18" w:history="1">
+        <w:r>
+          <w:rPr>
+            <w:rStyle w:val="Hyperlink"/>
+            <w:highlight w:val="yellow"/>
+          </w:rPr>
+          <w:t>https://192.168.33.11:30001</w:t>
+        </w:r>
+      </w:hyperlink>
+    </w:p>
+    <w:p>
+      <w:pPr>
+        <w:rPr>
+          <w:b/>
+        </w:rPr>
+      </w:pPr>
+      <w:r>
+        <w:rPr>
+          <w:rFonts w:hint="eastAsia"/>
+          <w:b/>
+        </w:rPr>
+        <w:t>在登录时候选</w:t>
+      </w:r>
+      <w:r>
+        <w:rPr>
+          <w:rFonts w:hint="eastAsia"/>
+          <w:b/>
+        </w:rPr>
+        <w:t>T</w:t>
+      </w:r>
+      <w:r>
+        <w:rPr>
+          <w:b/>
+        </w:rPr>
+        <w:t>o</w:t>
+      </w:r>
+      <w:r>
+        <w:rPr>
+          <w:rFonts w:hint="eastAsia"/>
+          <w:b/>
+        </w:rPr>
+        <w:t>ken</w:t>
+      </w:r>
+      <w:r>
+        <w:rPr>
+          <w:rFonts w:hint="eastAsia"/>
+          <w:b/>
+        </w:rPr>
+        <w:t>：</w:t>
+      </w:r>
+    </w:p>
+    <w:p>
+      <w:pPr>
+        <w:jc w:val="center"/>
+      </w:pPr>
       <w:r>
         <w:rPr>
           <w:noProof/>
         </w:rPr>
         <w:drawing>
-          <wp:inline distT="0" distB="0" distL="0" distR="0" wp14:anchorId="5A68C69A" wp14:editId="5D153DB6">
-            <wp:extent cx="5943600" cy="360680"/>
-            <wp:effectExtent l="0" t="0" r="0" b="1270"/>
-            <wp:docPr id="7" name="Picture 7"/>
-            <wp:cNvGraphicFramePr>
-              <a:graphicFrameLocks xmlns:a="http://schemas.openxmlformats.org/drawingml/2006/main" noChangeAspect="1"/>
-            </wp:cNvGraphicFramePr>
-            <a:graphic xmlns:a="http://schemas.openxmlformats.org/drawingml/2006/main">
-              <a:graphicData uri="http://schemas.openxmlformats.org/drawingml/2006/picture">
-                <pic:pic xmlns:pic="http://schemas.openxmlformats.org/drawingml/2006/picture">
-                  <pic:nvPicPr>
-                    <pic:cNvPr id="1" name=""/>
-                    <pic:cNvPicPr/>
-                  </pic:nvPicPr>
-                  <pic:blipFill>
-                    <a:blip r:embed="rId18"/>
-                    <a:stretch>
-                      <a:fillRect/>
-                    </a:stretch>
-                  </pic:blipFill>
-                  <pic:spPr>
-                    <a:xfrm>
-                      <a:off x="0" y="0"/>
-                      <a:ext cx="5943600" cy="360680"/>
-                    </a:xfrm>
-                    <a:prstGeom prst="rect">
-                      <a:avLst/>
-                    </a:prstGeom>
-                  </pic:spPr>
-                </pic:pic>
-              </a:graphicData>
-            </a:graphic>
-          </wp:inline>
-        </w:drawing>
-      </w:r>
-    </w:p>
-    <w:p>
-      <w:pPr>
-        <w:rPr>
-          <w:b/>
-        </w:rPr>
-      </w:pPr>
-      <w:r>
-        <w:rPr>
-          <w:rFonts w:hint="eastAsia"/>
-          <w:b/>
-        </w:rPr>
-        <w:t>把此</w:t>
-      </w:r>
-      <w:r>
-        <w:rPr>
-          <w:rFonts w:hint="eastAsia"/>
-          <w:b/>
-        </w:rPr>
-        <w:t>token</w:t>
-      </w:r>
-      <w:r>
-        <w:rPr>
-          <w:rFonts w:hint="eastAsia"/>
-          <w:b/>
-        </w:rPr>
-        <w:t>贴入上面的登录窗口，登录之后即可看到</w:t>
-      </w:r>
-      <w:r>
-        <w:rPr>
-          <w:rFonts w:hint="eastAsia"/>
-          <w:b/>
-        </w:rPr>
-        <w:t>dashboard</w:t>
-      </w:r>
-      <w:r>
-        <w:rPr>
-          <w:rFonts w:hint="eastAsia"/>
-          <w:b/>
-        </w:rPr>
-        <w:t>：</w:t>
-      </w:r>
-    </w:p>
-    <w:p>
-      <w:pPr>
-        <w:jc w:val="center"/>
-      </w:pPr>
-      <w:r>
-        <w:rPr>
-          <w:noProof/>
-        </w:rPr>
-        <w:drawing>
-          <wp:inline distT="0" distB="0" distL="0" distR="0" wp14:anchorId="3D4C8FAB" wp14:editId="7040B490">
-            <wp:extent cx="3884083" cy="2341654"/>
-            <wp:effectExtent l="0" t="0" r="2540" b="1905"/>
-            <wp:docPr id="8" name="Picture 8"/>
+          <wp:inline distT="0" distB="0" distL="0" distR="0" wp14:anchorId="0878FA09" wp14:editId="439A6397">
+            <wp:extent cx="1657350" cy="1370965"/>
+            <wp:effectExtent l="0" t="0" r="0" b="635"/>
+            <wp:docPr id="6" name="Picture 6"/>
             <wp:cNvGraphicFramePr>
               <a:graphicFrameLocks xmlns:a="http://schemas.openxmlformats.org/drawingml/2006/main" noChangeAspect="1"/>
             </wp:cNvGraphicFramePr>
@@ -1732,7 +1717,7 @@
                   <pic:spPr>
                     <a:xfrm>
                       <a:off x="0" y="0"/>
-                      <a:ext cx="3893460" cy="2347307"/>
+                      <a:ext cx="1669291" cy="1380843"/>
                     </a:xfrm>
                     <a:prstGeom prst="rect">
                       <a:avLst/>
@@ -1756,7 +1741,64 @@
           <w:rFonts w:hint="eastAsia"/>
           <w:b/>
         </w:rPr>
-        <w:t>如果登录</w:t>
+        <w:t>在</w:t>
+      </w:r>
+      <w:r>
+        <w:rPr>
+          <w:rFonts w:hint="eastAsia"/>
+          <w:b/>
+        </w:rPr>
+        <w:t>master</w:t>
+      </w:r>
+      <w:r>
+        <w:rPr>
+          <w:rFonts w:hint="eastAsia"/>
+          <w:b/>
+        </w:rPr>
+        <w:t>节点上运行：</w:t>
+      </w:r>
+    </w:p>
+    <w:p>
+      <w:pPr>
+        <w:rPr>
+          <w:i/>
+          <w:highlight w:val="yellow"/>
+        </w:rPr>
+      </w:pPr>
+      <w:r>
+        <w:rPr>
+          <w:i/>
+          <w:highlight w:val="yellow"/>
+        </w:rPr>
+        <w:t>sudo -i</w:t>
+      </w:r>
+    </w:p>
+    <w:p>
+      <w:pPr>
+        <w:rPr>
+          <w:i/>
+        </w:rPr>
+      </w:pPr>
+      <w:r>
+        <w:rPr>
+          <w:i/>
+          <w:highlight w:val="yellow"/>
+        </w:rPr>
+        <w:t>cat ~/admin-token.txt</w:t>
+      </w:r>
+    </w:p>
+    <w:p>
+      <w:pPr>
+        <w:rPr>
+          <w:b/>
+        </w:rPr>
+      </w:pPr>
+      <w:r>
+        <w:rPr>
+          <w:rFonts w:hint="eastAsia"/>
+          <w:b/>
+        </w:rPr>
+        <w:t>可以得到用来登录的</w:t>
       </w:r>
       <w:r>
         <w:rPr>
@@ -1770,339 +1812,19 @@
           <w:rFonts w:hint="eastAsia"/>
           <w:b/>
         </w:rPr>
-        <w:t>有问题，可以通过如下命令获得</w:t>
-      </w:r>
-      <w:r>
-        <w:rPr>
-          <w:rFonts w:hint="eastAsia"/>
-          <w:b/>
-        </w:rPr>
-        <w:t>token</w:t>
-      </w:r>
-      <w:r>
-        <w:rPr>
-          <w:rFonts w:hint="eastAsia"/>
-          <w:b/>
-        </w:rPr>
         <w:t>：</w:t>
       </w:r>
     </w:p>
     <w:p>
-      <w:pPr>
-        <w:rPr>
-          <w:i/>
-        </w:rPr>
-      </w:pPr>
-      <w:r>
-        <w:rPr>
-          <w:i/>
-          <w:highlight w:val="yellow"/>
-        </w:rPr>
-        <w:t>kubectl -n kube-system describe secret `kubectl -n kube-system get secret|grep admin-token|cut -d " " -f1`|grep "token:"|tr -s " "|cut -d " " -f2</w:t>
-      </w:r>
-    </w:p>
-    <w:p/>
-    <w:p>
-      <w:pPr>
-        <w:rPr>
-          <w:b/>
-        </w:rPr>
-      </w:pPr>
-      <w:r>
-        <w:rPr>
-          <w:rFonts w:hint="eastAsia"/>
-          <w:b/>
-        </w:rPr>
-        <w:lastRenderedPageBreak/>
-        <w:t>11.</w:t>
-      </w:r>
-      <w:r>
-        <w:rPr>
-          <w:b/>
-        </w:rPr>
-        <w:t xml:space="preserve"> </w:t>
-      </w:r>
-      <w:r>
-        <w:rPr>
-          <w:rFonts w:hint="eastAsia"/>
-          <w:b/>
-        </w:rPr>
-        <w:t>Service</w:t>
-      </w:r>
-      <w:r>
-        <w:rPr>
-          <w:b/>
-        </w:rPr>
-        <w:t xml:space="preserve"> </w:t>
-      </w:r>
-      <w:r>
-        <w:rPr>
-          <w:rFonts w:hint="eastAsia"/>
-          <w:b/>
-        </w:rPr>
-        <w:t>Mesh</w:t>
-      </w:r>
-      <w:r>
-        <w:rPr>
-          <w:rFonts w:hint="eastAsia"/>
-          <w:b/>
-        </w:rPr>
-        <w:t>，默认</w:t>
-      </w:r>
-      <w:r>
-        <w:rPr>
-          <w:rFonts w:hint="eastAsia"/>
-          <w:b/>
-        </w:rPr>
-        <w:t>并未</w:t>
-      </w:r>
-      <w:r>
-        <w:rPr>
-          <w:rFonts w:hint="eastAsia"/>
-          <w:b/>
-        </w:rPr>
-        <w:t>安装</w:t>
-      </w:r>
-      <w:r>
-        <w:rPr>
-          <w:rFonts w:hint="eastAsia"/>
-          <w:b/>
-        </w:rPr>
-        <w:t>Istio</w:t>
-      </w:r>
-      <w:r>
-        <w:rPr>
-          <w:rFonts w:hint="eastAsia"/>
-          <w:b/>
-        </w:rPr>
-        <w:t>以及附带的</w:t>
-      </w:r>
-      <w:r>
-        <w:rPr>
-          <w:rFonts w:hint="eastAsia"/>
-          <w:b/>
-        </w:rPr>
-        <w:t>BookInfo</w:t>
-      </w:r>
-      <w:r>
-        <w:rPr>
-          <w:rFonts w:hint="eastAsia"/>
-          <w:b/>
-        </w:rPr>
-        <w:t>例子</w:t>
-      </w:r>
-      <w:r>
-        <w:rPr>
-          <w:rFonts w:hint="eastAsia"/>
-          <w:b/>
-        </w:rPr>
-        <w:t>，可以登录到</w:t>
-      </w:r>
-      <w:r>
-        <w:rPr>
-          <w:rFonts w:hint="eastAsia"/>
-          <w:b/>
-        </w:rPr>
-        <w:t>master</w:t>
-      </w:r>
-      <w:r>
-        <w:rPr>
-          <w:rFonts w:hint="eastAsia"/>
-          <w:b/>
-        </w:rPr>
-        <w:t>节点然后运行：</w:t>
-      </w:r>
-    </w:p>
-    <w:p>
-      <w:r>
-        <w:rPr>
-          <w:i/>
-          <w:highlight w:val="yellow"/>
-        </w:rPr>
-        <w:t>s</w:t>
-      </w:r>
-      <w:r>
-        <w:rPr>
-          <w:rFonts w:hint="eastAsia"/>
-          <w:i/>
-          <w:highlight w:val="yellow"/>
-        </w:rPr>
-        <w:t xml:space="preserve">udo </w:t>
-      </w:r>
-      <w:r>
-        <w:rPr>
-          <w:i/>
-          <w:highlight w:val="yellow"/>
-        </w:rPr>
-        <w:t>-i</w:t>
-      </w:r>
-      <w:r>
-        <w:t xml:space="preserve"> (</w:t>
-      </w:r>
-      <w:r>
-        <w:rPr>
-          <w:rFonts w:hint="eastAsia"/>
-        </w:rPr>
-        <w:t>如果还未切换到</w:t>
-      </w:r>
-      <w:r>
-        <w:rPr>
-          <w:rFonts w:hint="eastAsia"/>
-        </w:rPr>
-        <w:t>root</w:t>
-      </w:r>
-      <w:r>
-        <w:rPr>
-          <w:rFonts w:hint="eastAsia"/>
-        </w:rPr>
-        <w:t>用户</w:t>
-      </w:r>
-      <w:r>
-        <w:t>)</w:t>
-      </w:r>
-    </w:p>
-    <w:p>
-      <w:pPr>
-        <w:rPr>
-          <w:i/>
-        </w:rPr>
-      </w:pPr>
-      <w:r>
-        <w:rPr>
-          <w:i/>
-          <w:highlight w:val="yellow"/>
-        </w:rPr>
-        <w:t>cd ~/k8s-utils/yaml/istio-0.6.0</w:t>
-      </w:r>
-    </w:p>
-    <w:p>
-      <w:pPr>
-        <w:rPr>
-          <w:i/>
-        </w:rPr>
-      </w:pPr>
-      <w:r>
-        <w:rPr>
-          <w:i/>
-          <w:highlight w:val="yellow"/>
-        </w:rPr>
-        <w:t>.</w:t>
-      </w:r>
-      <w:r>
-        <w:rPr>
-          <w:rFonts w:hint="eastAsia"/>
-          <w:i/>
-          <w:highlight w:val="yellow"/>
-        </w:rPr>
-        <w:t>/</w:t>
-      </w:r>
-      <w:r>
-        <w:rPr>
-          <w:i/>
-          <w:highlight w:val="yellow"/>
-        </w:rPr>
-        <w:t>install-service-mesh.sh</w:t>
-      </w:r>
-    </w:p>
-    <w:p>
-      <w:pPr>
-        <w:rPr>
-          <w:i/>
-        </w:rPr>
-      </w:pPr>
-    </w:p>
-    <w:p>
-      <w:pPr>
-        <w:rPr>
-          <w:b/>
-        </w:rPr>
-      </w:pPr>
-      <w:r>
-        <w:rPr>
-          <w:rFonts w:hint="eastAsia"/>
-          <w:b/>
-        </w:rPr>
-        <w:t>运行完命令之后，通过下面的命令查询</w:t>
-      </w:r>
-      <w:r>
-        <w:rPr>
-          <w:rFonts w:hint="eastAsia"/>
-          <w:b/>
-        </w:rPr>
-        <w:t>istio</w:t>
-      </w:r>
-      <w:r>
-        <w:rPr>
-          <w:rFonts w:hint="eastAsia"/>
-          <w:b/>
-        </w:rPr>
-        <w:t>所有</w:t>
-      </w:r>
-      <w:r>
-        <w:rPr>
-          <w:rFonts w:hint="eastAsia"/>
-          <w:b/>
-        </w:rPr>
-        <w:t>pod</w:t>
-      </w:r>
-      <w:r>
-        <w:rPr>
-          <w:rFonts w:hint="eastAsia"/>
-          <w:b/>
-        </w:rPr>
-        <w:t>的状态：</w:t>
-      </w:r>
-      <w:r>
-        <w:rPr>
-          <w:b/>
-        </w:rPr>
-        <w:t xml:space="preserve"> </w:t>
-      </w:r>
-    </w:p>
-    <w:p>
-      <w:pPr>
-        <w:rPr>
-          <w:i/>
-        </w:rPr>
-      </w:pPr>
-      <w:r>
-        <w:rPr>
-          <w:i/>
-          <w:highlight w:val="yellow"/>
-        </w:rPr>
-        <w:t>k</w:t>
-      </w:r>
-      <w:r>
-        <w:rPr>
-          <w:rFonts w:hint="eastAsia"/>
-          <w:i/>
-          <w:highlight w:val="yellow"/>
-        </w:rPr>
-        <w:t>ube</w:t>
-      </w:r>
-      <w:r>
-        <w:rPr>
-          <w:i/>
-          <w:highlight w:val="yellow"/>
-        </w:rPr>
-        <w:t>ctl get pods -n istio-system -o wide</w:t>
-      </w:r>
-    </w:p>
-    <w:p>
-      <w:pPr>
-        <w:rPr>
-          <w:i/>
-        </w:rPr>
-      </w:pPr>
       <w:r>
         <w:rPr>
           <w:noProof/>
         </w:rPr>
         <w:drawing>
-          <wp:inline distT="0" distB="0" distL="0" distR="0" wp14:anchorId="2DB269DB" wp14:editId="312DF49E">
-            <wp:extent cx="5943600" cy="676910"/>
-            <wp:effectExtent l="0" t="0" r="0" b="8890"/>
-            <wp:docPr id="11" name="Picture 11"/>
+          <wp:inline distT="0" distB="0" distL="0" distR="0" wp14:anchorId="5A68C69A" wp14:editId="5D153DB6">
+            <wp:extent cx="5943600" cy="360680"/>
+            <wp:effectExtent l="0" t="0" r="0" b="1270"/>
+            <wp:docPr id="7" name="Picture 7"/>
             <wp:cNvGraphicFramePr>
               <a:graphicFrameLocks xmlns:a="http://schemas.openxmlformats.org/drawingml/2006/main" noChangeAspect="1"/>
             </wp:cNvGraphicFramePr>
@@ -2122,7 +1844,7 @@
                   <pic:spPr>
                     <a:xfrm>
                       <a:off x="0" y="0"/>
-                      <a:ext cx="5943600" cy="676910"/>
+                      <a:ext cx="5943600" cy="360680"/>
                     </a:xfrm>
                     <a:prstGeom prst="rect">
                       <a:avLst/>
@@ -2141,188 +1863,56 @@
           <w:b/>
         </w:rPr>
       </w:pPr>
-    </w:p>
-    <w:p>
-      <w:pPr>
-        <w:rPr>
-          <w:b/>
-        </w:rPr>
-      </w:pPr>
-      <w:r>
-        <w:rPr>
-          <w:rFonts w:hint="eastAsia"/>
-          <w:b/>
-        </w:rPr>
-        <w:t>当所有</w:t>
-      </w:r>
-      <w:r>
-        <w:rPr>
-          <w:rFonts w:hint="eastAsia"/>
-          <w:b/>
-        </w:rPr>
-        <w:t>pod</w:t>
-      </w:r>
-      <w:r>
-        <w:rPr>
-          <w:rFonts w:hint="eastAsia"/>
-          <w:b/>
-        </w:rPr>
-        <w:t>都变成</w:t>
-      </w:r>
-      <w:r>
-        <w:rPr>
-          <w:rFonts w:hint="eastAsia"/>
-          <w:b/>
-        </w:rPr>
-        <w:t>Running</w:t>
-      </w:r>
-      <w:r>
-        <w:rPr>
-          <w:rFonts w:hint="eastAsia"/>
-          <w:b/>
-        </w:rPr>
-        <w:t>状态后</w:t>
-      </w:r>
-      <w:r>
-        <w:rPr>
-          <w:rFonts w:hint="eastAsia"/>
-          <w:b/>
-        </w:rPr>
-        <w:t>，</w:t>
-      </w:r>
-      <w:r>
-        <w:rPr>
-          <w:rFonts w:hint="eastAsia"/>
-          <w:b/>
-        </w:rPr>
-        <w:t>确认一下</w:t>
-      </w:r>
-      <w:r>
-        <w:rPr>
-          <w:rFonts w:hint="eastAsia"/>
-          <w:b/>
-        </w:rPr>
-        <w:t>sidecar</w:t>
-      </w:r>
-      <w:r>
-        <w:rPr>
-          <w:b/>
-        </w:rPr>
-        <w:t xml:space="preserve"> injector webhook</w:t>
-      </w:r>
-      <w:r>
-        <w:rPr>
-          <w:rFonts w:hint="eastAsia"/>
-          <w:b/>
-        </w:rPr>
-        <w:t>已经正常运行：</w:t>
-      </w:r>
-    </w:p>
-    <w:p>
-      <w:pPr>
-        <w:rPr>
-          <w:rFonts w:ascii="Consolas" w:hAnsi="Consolas"/>
-          <w:i/>
-          <w:color w:val="212529"/>
-          <w:sz w:val="21"/>
-          <w:szCs w:val="21"/>
-          <w:shd w:val="clear" w:color="auto" w:fill="FFFFFF"/>
-        </w:rPr>
-      </w:pPr>
-      <w:r>
-        <w:rPr>
-          <w:rFonts w:ascii="Consolas" w:hAnsi="Consolas"/>
-          <w:i/>
-          <w:color w:val="212529"/>
-          <w:sz w:val="21"/>
-          <w:szCs w:val="21"/>
-          <w:highlight w:val="yellow"/>
-          <w:shd w:val="clear" w:color="auto" w:fill="FFFFFF"/>
-        </w:rPr>
-        <w:t xml:space="preserve">kubectl </w:t>
-      </w:r>
-      <w:r>
-        <w:rPr>
-          <w:rStyle w:val="nt"/>
-          <w:rFonts w:ascii="Consolas" w:hAnsi="Consolas"/>
-          <w:i/>
-          <w:color w:val="000080"/>
-          <w:sz w:val="21"/>
-          <w:szCs w:val="21"/>
-          <w:highlight w:val="yellow"/>
-          <w:shd w:val="clear" w:color="auto" w:fill="FFFFFF"/>
-        </w:rPr>
-        <w:t>-n</w:t>
-      </w:r>
-      <w:r>
-        <w:rPr>
-          <w:rFonts w:ascii="Consolas" w:hAnsi="Consolas"/>
-          <w:i/>
-          <w:color w:val="212529"/>
-          <w:sz w:val="21"/>
-          <w:szCs w:val="21"/>
-          <w:highlight w:val="yellow"/>
-          <w:shd w:val="clear" w:color="auto" w:fill="FFFFFF"/>
-        </w:rPr>
-        <w:t xml:space="preserve"> istio-system get deployment </w:t>
-      </w:r>
-      <w:r>
-        <w:rPr>
-          <w:rStyle w:val="nt"/>
-          <w:rFonts w:ascii="Consolas" w:hAnsi="Consolas"/>
-          <w:i/>
-          <w:color w:val="000080"/>
-          <w:sz w:val="21"/>
-          <w:szCs w:val="21"/>
-          <w:highlight w:val="yellow"/>
-          <w:shd w:val="clear" w:color="auto" w:fill="FFFFFF"/>
-        </w:rPr>
-        <w:t>-listio</w:t>
-      </w:r>
-      <w:r>
-        <w:rPr>
-          <w:rStyle w:val="o"/>
-          <w:rFonts w:ascii="Consolas" w:hAnsi="Consolas"/>
-          <w:b/>
-          <w:bCs/>
-          <w:i/>
-          <w:color w:val="212529"/>
-          <w:sz w:val="21"/>
-          <w:szCs w:val="21"/>
-          <w:highlight w:val="yellow"/>
-          <w:shd w:val="clear" w:color="auto" w:fill="FFFFFF"/>
-        </w:rPr>
-        <w:t>=</w:t>
-      </w:r>
-      <w:r>
-        <w:rPr>
-          <w:rFonts w:ascii="Consolas" w:hAnsi="Consolas"/>
-          <w:i/>
-          <w:color w:val="212529"/>
-          <w:sz w:val="21"/>
-          <w:szCs w:val="21"/>
-          <w:highlight w:val="yellow"/>
-          <w:shd w:val="clear" w:color="auto" w:fill="FFFFFF"/>
-        </w:rPr>
-        <w:t>sidecar-injector</w:t>
-      </w:r>
-    </w:p>
-    <w:p>
-      <w:pPr>
-        <w:rPr>
-          <w:rFonts w:hint="eastAsia"/>
-          <w:b/>
-        </w:rPr>
+      <w:r>
+        <w:rPr>
+          <w:rFonts w:hint="eastAsia"/>
+          <w:b/>
+        </w:rPr>
+        <w:t>把此</w:t>
+      </w:r>
+      <w:r>
+        <w:rPr>
+          <w:rFonts w:hint="eastAsia"/>
+          <w:b/>
+        </w:rPr>
+        <w:t>token</w:t>
+      </w:r>
+      <w:r>
+        <w:rPr>
+          <w:rFonts w:hint="eastAsia"/>
+          <w:b/>
+        </w:rPr>
+        <w:t>贴入上面的登录窗口，登录之后即可看到</w:t>
+      </w:r>
+      <w:r>
+        <w:rPr>
+          <w:rFonts w:hint="eastAsia"/>
+          <w:b/>
+        </w:rPr>
+        <w:t>dashboard</w:t>
+      </w:r>
+      <w:r>
+        <w:rPr>
+          <w:rFonts w:hint="eastAsia"/>
+          <w:b/>
+        </w:rPr>
+        <w:t>：</w:t>
+      </w:r>
+    </w:p>
+    <w:p>
+      <w:pPr>
+        <w:jc w:val="center"/>
       </w:pPr>
       <w:r>
         <w:rPr>
           <w:noProof/>
         </w:rPr>
+        <w:lastRenderedPageBreak/>
         <w:drawing>
-          <wp:inline distT="0" distB="0" distL="0" distR="0" wp14:anchorId="188C059F" wp14:editId="2882F506">
-            <wp:extent cx="5943600" cy="514350"/>
-            <wp:effectExtent l="0" t="0" r="0" b="0"/>
-            <wp:docPr id="15" name="Picture 15"/>
+          <wp:inline distT="0" distB="0" distL="0" distR="0" wp14:anchorId="3D4C8FAB" wp14:editId="7040B490">
+            <wp:extent cx="3884083" cy="2341654"/>
+            <wp:effectExtent l="0" t="0" r="2540" b="1905"/>
+            <wp:docPr id="8" name="Picture 8"/>
             <wp:cNvGraphicFramePr>
               <a:graphicFrameLocks xmlns:a="http://schemas.openxmlformats.org/drawingml/2006/main" noChangeAspect="1"/>
             </wp:cNvGraphicFramePr>
@@ -2342,6 +1932,607 @@
                   <pic:spPr>
                     <a:xfrm>
                       <a:off x="0" y="0"/>
+                      <a:ext cx="3893460" cy="2347307"/>
+                    </a:xfrm>
+                    <a:prstGeom prst="rect">
+                      <a:avLst/>
+                    </a:prstGeom>
+                  </pic:spPr>
+                </pic:pic>
+              </a:graphicData>
+            </a:graphic>
+          </wp:inline>
+        </w:drawing>
+      </w:r>
+    </w:p>
+    <w:p>
+      <w:pPr>
+        <w:rPr>
+          <w:b/>
+        </w:rPr>
+      </w:pPr>
+      <w:r>
+        <w:rPr>
+          <w:rFonts w:hint="eastAsia"/>
+          <w:b/>
+        </w:rPr>
+        <w:t>如果登录</w:t>
+      </w:r>
+      <w:r>
+        <w:rPr>
+          <w:rFonts w:hint="eastAsia"/>
+          <w:b/>
+        </w:rPr>
+        <w:t>token</w:t>
+      </w:r>
+      <w:r>
+        <w:rPr>
+          <w:rFonts w:hint="eastAsia"/>
+          <w:b/>
+        </w:rPr>
+        <w:t>有问题，可以通过如下命令获得</w:t>
+      </w:r>
+      <w:r>
+        <w:rPr>
+          <w:rFonts w:hint="eastAsia"/>
+          <w:b/>
+        </w:rPr>
+        <w:t>token</w:t>
+      </w:r>
+      <w:r>
+        <w:rPr>
+          <w:rFonts w:hint="eastAsia"/>
+          <w:b/>
+        </w:rPr>
+        <w:t>：</w:t>
+      </w:r>
+    </w:p>
+    <w:p>
+      <w:pPr>
+        <w:rPr>
+          <w:i/>
+        </w:rPr>
+      </w:pPr>
+      <w:r>
+        <w:rPr>
+          <w:i/>
+          <w:highlight w:val="yellow"/>
+        </w:rPr>
+        <w:t>kubectl -n kube-system describe secret `kubectl -n kube-system get secret|grep admin-token|cut -d " " -f1`|grep "token:"|tr -s " "|cut -d " " -f2</w:t>
+      </w:r>
+    </w:p>
+    <w:p/>
+    <w:p>
+      <w:pPr>
+        <w:rPr>
+          <w:b/>
+        </w:rPr>
+      </w:pPr>
+      <w:r>
+        <w:rPr>
+          <w:rFonts w:hint="eastAsia"/>
+          <w:b/>
+        </w:rPr>
+        <w:t>11.</w:t>
+      </w:r>
+      <w:r>
+        <w:rPr>
+          <w:b/>
+        </w:rPr>
+        <w:t xml:space="preserve"> </w:t>
+      </w:r>
+      <w:r>
+        <w:rPr>
+          <w:rFonts w:hint="eastAsia"/>
+          <w:b/>
+        </w:rPr>
+        <w:t>Service</w:t>
+      </w:r>
+      <w:r>
+        <w:rPr>
+          <w:b/>
+        </w:rPr>
+        <w:t xml:space="preserve"> </w:t>
+      </w:r>
+      <w:r>
+        <w:rPr>
+          <w:rFonts w:hint="eastAsia"/>
+          <w:b/>
+        </w:rPr>
+        <w:t>Mesh</w:t>
+      </w:r>
+      <w:r>
+        <w:rPr>
+          <w:rFonts w:hint="eastAsia"/>
+          <w:b/>
+        </w:rPr>
+        <w:t>，默认</w:t>
+      </w:r>
+      <w:r>
+        <w:rPr>
+          <w:rFonts w:hint="eastAsia"/>
+          <w:b/>
+        </w:rPr>
+        <w:t>并未</w:t>
+      </w:r>
+      <w:r>
+        <w:rPr>
+          <w:rFonts w:hint="eastAsia"/>
+          <w:b/>
+        </w:rPr>
+        <w:t>安装</w:t>
+      </w:r>
+      <w:r>
+        <w:rPr>
+          <w:rFonts w:hint="eastAsia"/>
+          <w:b/>
+        </w:rPr>
+        <w:t>Istio</w:t>
+      </w:r>
+      <w:r>
+        <w:rPr>
+          <w:rFonts w:hint="eastAsia"/>
+          <w:b/>
+        </w:rPr>
+        <w:t>以及附带的</w:t>
+      </w:r>
+      <w:r>
+        <w:rPr>
+          <w:rFonts w:hint="eastAsia"/>
+          <w:b/>
+        </w:rPr>
+        <w:t>BookInfo</w:t>
+      </w:r>
+      <w:r>
+        <w:rPr>
+          <w:rFonts w:hint="eastAsia"/>
+          <w:b/>
+        </w:rPr>
+        <w:t>例子</w:t>
+      </w:r>
+      <w:r>
+        <w:rPr>
+          <w:rFonts w:hint="eastAsia"/>
+          <w:b/>
+        </w:rPr>
+        <w:t>，可以登录到</w:t>
+      </w:r>
+      <w:r>
+        <w:rPr>
+          <w:rFonts w:hint="eastAsia"/>
+          <w:b/>
+        </w:rPr>
+        <w:t>master</w:t>
+      </w:r>
+      <w:r>
+        <w:rPr>
+          <w:rFonts w:hint="eastAsia"/>
+          <w:b/>
+        </w:rPr>
+        <w:t>节点然后运行：</w:t>
+      </w:r>
+    </w:p>
+    <w:p>
+      <w:r>
+        <w:rPr>
+          <w:i/>
+          <w:highlight w:val="yellow"/>
+        </w:rPr>
+        <w:t>s</w:t>
+      </w:r>
+      <w:r>
+        <w:rPr>
+          <w:rFonts w:hint="eastAsia"/>
+          <w:i/>
+          <w:highlight w:val="yellow"/>
+        </w:rPr>
+        <w:t xml:space="preserve">udo </w:t>
+      </w:r>
+      <w:r>
+        <w:rPr>
+          <w:i/>
+          <w:highlight w:val="yellow"/>
+        </w:rPr>
+        <w:t>-i</w:t>
+      </w:r>
+      <w:r>
+        <w:t xml:space="preserve"> (</w:t>
+      </w:r>
+      <w:r>
+        <w:rPr>
+          <w:rFonts w:hint="eastAsia"/>
+        </w:rPr>
+        <w:t>如果还未切换到</w:t>
+      </w:r>
+      <w:r>
+        <w:rPr>
+          <w:rFonts w:hint="eastAsia"/>
+        </w:rPr>
+        <w:t>root</w:t>
+      </w:r>
+      <w:r>
+        <w:rPr>
+          <w:rFonts w:hint="eastAsia"/>
+        </w:rPr>
+        <w:t>用户</w:t>
+      </w:r>
+      <w:r>
+        <w:t>)</w:t>
+      </w:r>
+    </w:p>
+    <w:p>
+      <w:pPr>
+        <w:rPr>
+          <w:i/>
+        </w:rPr>
+      </w:pPr>
+      <w:r>
+        <w:rPr>
+          <w:i/>
+          <w:highlight w:val="yellow"/>
+        </w:rPr>
+        <w:t>cd ~/k8s-utils/yaml/istio-0.6.0</w:t>
+      </w:r>
+    </w:p>
+    <w:p>
+      <w:pPr>
+        <w:rPr>
+          <w:i/>
+        </w:rPr>
+      </w:pPr>
+      <w:r>
+        <w:rPr>
+          <w:i/>
+          <w:highlight w:val="yellow"/>
+        </w:rPr>
+        <w:t>.</w:t>
+      </w:r>
+      <w:r>
+        <w:rPr>
+          <w:rFonts w:hint="eastAsia"/>
+          <w:i/>
+          <w:highlight w:val="yellow"/>
+        </w:rPr>
+        <w:t>/</w:t>
+      </w:r>
+      <w:r>
+        <w:rPr>
+          <w:i/>
+          <w:highlight w:val="yellow"/>
+        </w:rPr>
+        <w:t>install-service-mesh.sh</w:t>
+      </w:r>
+    </w:p>
+    <w:p>
+      <w:pPr>
+        <w:rPr>
+          <w:i/>
+        </w:rPr>
+      </w:pPr>
+    </w:p>
+    <w:p>
+      <w:pPr>
+        <w:rPr>
+          <w:b/>
+        </w:rPr>
+      </w:pPr>
+      <w:r>
+        <w:rPr>
+          <w:rFonts w:hint="eastAsia"/>
+          <w:b/>
+        </w:rPr>
+        <w:t>运行完命令之后，通过下面的命令查询</w:t>
+      </w:r>
+      <w:r>
+        <w:rPr>
+          <w:rFonts w:hint="eastAsia"/>
+          <w:b/>
+        </w:rPr>
+        <w:t>istio</w:t>
+      </w:r>
+      <w:r>
+        <w:rPr>
+          <w:rFonts w:hint="eastAsia"/>
+          <w:b/>
+        </w:rPr>
+        <w:t>所有</w:t>
+      </w:r>
+      <w:r>
+        <w:rPr>
+          <w:rFonts w:hint="eastAsia"/>
+          <w:b/>
+        </w:rPr>
+        <w:t>pod</w:t>
+      </w:r>
+      <w:r>
+        <w:rPr>
+          <w:rFonts w:hint="eastAsia"/>
+          <w:b/>
+        </w:rPr>
+        <w:t>的状态：</w:t>
+      </w:r>
+      <w:r>
+        <w:rPr>
+          <w:b/>
+        </w:rPr>
+        <w:t xml:space="preserve"> </w:t>
+      </w:r>
+    </w:p>
+    <w:p>
+      <w:pPr>
+        <w:rPr>
+          <w:i/>
+        </w:rPr>
+      </w:pPr>
+      <w:r>
+        <w:rPr>
+          <w:i/>
+          <w:highlight w:val="yellow"/>
+        </w:rPr>
+        <w:t>k</w:t>
+      </w:r>
+      <w:r>
+        <w:rPr>
+          <w:rFonts w:hint="eastAsia"/>
+          <w:i/>
+          <w:highlight w:val="yellow"/>
+        </w:rPr>
+        <w:t>ube</w:t>
+      </w:r>
+      <w:r>
+        <w:rPr>
+          <w:i/>
+          <w:highlight w:val="yellow"/>
+        </w:rPr>
+        <w:t>ctl get pods -n istio-system -o wide</w:t>
+      </w:r>
+    </w:p>
+    <w:p>
+      <w:pPr>
+        <w:rPr>
+          <w:i/>
+        </w:rPr>
+      </w:pPr>
+      <w:r>
+        <w:rPr>
+          <w:noProof/>
+        </w:rPr>
+        <w:drawing>
+          <wp:inline distT="0" distB="0" distL="0" distR="0" wp14:anchorId="2DB269DB" wp14:editId="312DF49E">
+            <wp:extent cx="5943600" cy="676910"/>
+            <wp:effectExtent l="0" t="0" r="0" b="8890"/>
+            <wp:docPr id="11" name="Picture 11"/>
+            <wp:cNvGraphicFramePr>
+              <a:graphicFrameLocks xmlns:a="http://schemas.openxmlformats.org/drawingml/2006/main" noChangeAspect="1"/>
+            </wp:cNvGraphicFramePr>
+            <a:graphic xmlns:a="http://schemas.openxmlformats.org/drawingml/2006/main">
+              <a:graphicData uri="http://schemas.openxmlformats.org/drawingml/2006/picture">
+                <pic:pic xmlns:pic="http://schemas.openxmlformats.org/drawingml/2006/picture">
+                  <pic:nvPicPr>
+                    <pic:cNvPr id="1" name=""/>
+                    <pic:cNvPicPr/>
+                  </pic:nvPicPr>
+                  <pic:blipFill>
+                    <a:blip r:embed="rId22"/>
+                    <a:stretch>
+                      <a:fillRect/>
+                    </a:stretch>
+                  </pic:blipFill>
+                  <pic:spPr>
+                    <a:xfrm>
+                      <a:off x="0" y="0"/>
+                      <a:ext cx="5943600" cy="676910"/>
+                    </a:xfrm>
+                    <a:prstGeom prst="rect">
+                      <a:avLst/>
+                    </a:prstGeom>
+                  </pic:spPr>
+                </pic:pic>
+              </a:graphicData>
+            </a:graphic>
+          </wp:inline>
+        </w:drawing>
+      </w:r>
+    </w:p>
+    <w:p>
+      <w:pPr>
+        <w:rPr>
+          <w:b/>
+        </w:rPr>
+      </w:pPr>
+    </w:p>
+    <w:p>
+      <w:pPr>
+        <w:rPr>
+          <w:b/>
+        </w:rPr>
+      </w:pPr>
+      <w:r>
+        <w:rPr>
+          <w:rFonts w:hint="eastAsia"/>
+          <w:b/>
+        </w:rPr>
+        <w:t>当所有</w:t>
+      </w:r>
+      <w:r>
+        <w:rPr>
+          <w:rFonts w:hint="eastAsia"/>
+          <w:b/>
+        </w:rPr>
+        <w:t>pod</w:t>
+      </w:r>
+      <w:r>
+        <w:rPr>
+          <w:rFonts w:hint="eastAsia"/>
+          <w:b/>
+        </w:rPr>
+        <w:t>都变成</w:t>
+      </w:r>
+      <w:r>
+        <w:rPr>
+          <w:rFonts w:hint="eastAsia"/>
+          <w:b/>
+        </w:rPr>
+        <w:t>Running</w:t>
+      </w:r>
+      <w:r>
+        <w:rPr>
+          <w:rFonts w:hint="eastAsia"/>
+          <w:b/>
+        </w:rPr>
+        <w:t>状态后，</w:t>
+      </w:r>
+      <w:r>
+        <w:rPr>
+          <w:rFonts w:hint="eastAsia"/>
+          <w:b/>
+        </w:rPr>
+        <w:t>确认一下</w:t>
+      </w:r>
+      <w:r>
+        <w:rPr>
+          <w:rFonts w:hint="eastAsia"/>
+          <w:b/>
+        </w:rPr>
+        <w:t>sidecar</w:t>
+      </w:r>
+      <w:r>
+        <w:rPr>
+          <w:b/>
+        </w:rPr>
+        <w:t xml:space="preserve"> injector webhook</w:t>
+      </w:r>
+      <w:r>
+        <w:rPr>
+          <w:rFonts w:hint="eastAsia"/>
+          <w:b/>
+        </w:rPr>
+        <w:t>已经正常运行：</w:t>
+      </w:r>
+    </w:p>
+    <w:p>
+      <w:pPr>
+        <w:rPr>
+          <w:rFonts w:ascii="Consolas" w:hAnsi="Consolas"/>
+          <w:i/>
+          <w:color w:val="212529"/>
+          <w:sz w:val="21"/>
+          <w:szCs w:val="21"/>
+          <w:shd w:val="clear" w:color="auto" w:fill="FFFFFF"/>
+        </w:rPr>
+      </w:pPr>
+      <w:r>
+        <w:rPr>
+          <w:rFonts w:ascii="Consolas" w:hAnsi="Consolas"/>
+          <w:i/>
+          <w:color w:val="212529"/>
+          <w:sz w:val="21"/>
+          <w:szCs w:val="21"/>
+          <w:highlight w:val="yellow"/>
+          <w:shd w:val="clear" w:color="auto" w:fill="FFFFFF"/>
+        </w:rPr>
+        <w:t xml:space="preserve">kubectl </w:t>
+      </w:r>
+      <w:r>
+        <w:rPr>
+          <w:rStyle w:val="nt"/>
+          <w:rFonts w:ascii="Consolas" w:hAnsi="Consolas"/>
+          <w:i/>
+          <w:color w:val="000080"/>
+          <w:sz w:val="21"/>
+          <w:szCs w:val="21"/>
+          <w:highlight w:val="yellow"/>
+          <w:shd w:val="clear" w:color="auto" w:fill="FFFFFF"/>
+        </w:rPr>
+        <w:t>-n</w:t>
+      </w:r>
+      <w:r>
+        <w:rPr>
+          <w:rFonts w:ascii="Consolas" w:hAnsi="Consolas"/>
+          <w:i/>
+          <w:color w:val="212529"/>
+          <w:sz w:val="21"/>
+          <w:szCs w:val="21"/>
+          <w:highlight w:val="yellow"/>
+          <w:shd w:val="clear" w:color="auto" w:fill="FFFFFF"/>
+        </w:rPr>
+        <w:t xml:space="preserve"> istio-system get deployment </w:t>
+      </w:r>
+      <w:r>
+        <w:rPr>
+          <w:rStyle w:val="nt"/>
+          <w:rFonts w:ascii="Consolas" w:hAnsi="Consolas"/>
+          <w:i/>
+          <w:color w:val="000080"/>
+          <w:sz w:val="21"/>
+          <w:szCs w:val="21"/>
+          <w:highlight w:val="yellow"/>
+          <w:shd w:val="clear" w:color="auto" w:fill="FFFFFF"/>
+        </w:rPr>
+        <w:t>-listio</w:t>
+      </w:r>
+      <w:r>
+        <w:rPr>
+          <w:rStyle w:val="o"/>
+          <w:rFonts w:ascii="Consolas" w:hAnsi="Consolas"/>
+          <w:b/>
+          <w:bCs/>
+          <w:i/>
+          <w:color w:val="212529"/>
+          <w:sz w:val="21"/>
+          <w:szCs w:val="21"/>
+          <w:highlight w:val="yellow"/>
+          <w:shd w:val="clear" w:color="auto" w:fill="FFFFFF"/>
+        </w:rPr>
+        <w:t>=</w:t>
+      </w:r>
+      <w:r>
+        <w:rPr>
+          <w:rFonts w:ascii="Consolas" w:hAnsi="Consolas"/>
+          <w:i/>
+          <w:color w:val="212529"/>
+          <w:sz w:val="21"/>
+          <w:szCs w:val="21"/>
+          <w:highlight w:val="yellow"/>
+          <w:shd w:val="clear" w:color="auto" w:fill="FFFFFF"/>
+        </w:rPr>
+        <w:t>sidecar-injector</w:t>
+      </w:r>
+    </w:p>
+    <w:p>
+      <w:pPr>
+        <w:rPr>
+          <w:b/>
+        </w:rPr>
+      </w:pPr>
+      <w:r>
+        <w:rPr>
+          <w:noProof/>
+        </w:rPr>
+        <w:drawing>
+          <wp:inline distT="0" distB="0" distL="0" distR="0" wp14:anchorId="188C059F" wp14:editId="2882F506">
+            <wp:extent cx="5943600" cy="514350"/>
+            <wp:effectExtent l="0" t="0" r="0" b="0"/>
+            <wp:docPr id="15" name="Picture 15"/>
+            <wp:cNvGraphicFramePr>
+              <a:graphicFrameLocks xmlns:a="http://schemas.openxmlformats.org/drawingml/2006/main" noChangeAspect="1"/>
+            </wp:cNvGraphicFramePr>
+            <a:graphic xmlns:a="http://schemas.openxmlformats.org/drawingml/2006/main">
+              <a:graphicData uri="http://schemas.openxmlformats.org/drawingml/2006/picture">
+                <pic:pic xmlns:pic="http://schemas.openxmlformats.org/drawingml/2006/picture">
+                  <pic:nvPicPr>
+                    <pic:cNvPr id="1" name=""/>
+                    <pic:cNvPicPr/>
+                  </pic:nvPicPr>
+                  <pic:blipFill>
+                    <a:blip r:embed="rId23"/>
+                    <a:stretch>
+                      <a:fillRect/>
+                    </a:stretch>
+                  </pic:blipFill>
+                  <pic:spPr>
+                    <a:xfrm>
+                      <a:off x="0" y="0"/>
                       <a:ext cx="5943600" cy="514350"/>
                     </a:xfrm>
                     <a:prstGeom prst="rect">
@@ -2445,7 +2636,7 @@
         </w:rPr>
         <w:t>安装完成后访问：</w:t>
       </w:r>
-      <w:hyperlink r:id="rId22" w:history="1">
+      <w:hyperlink r:id="rId24" w:history="1">
         <w:r>
           <w:rPr>
             <w:rStyle w:val="Hyperlink"/>
@@ -2487,7 +2678,6 @@
       <w:pPr>
         <w:jc w:val="center"/>
         <w:rPr>
-          <w:rFonts w:hint="eastAsia"/>
           <w:b/>
         </w:rPr>
       </w:pPr>
@@ -2511,7 +2701,7 @@
                     <pic:cNvPicPr/>
                   </pic:nvPicPr>
                   <pic:blipFill>
-                    <a:blip r:embed="rId23"/>
+                    <a:blip r:embed="rId25"/>
                     <a:stretch>
                       <a:fillRect/>
                     </a:stretch>
@@ -2550,7 +2740,6 @@
           <w:rFonts w:hint="eastAsia"/>
           <w:b/>
         </w:rPr>
-        <w:lastRenderedPageBreak/>
         <w:t>运行</w:t>
       </w:r>
       <w:r>
@@ -2599,7 +2788,6 @@
     <w:p>
       <w:pPr>
         <w:rPr>
-          <w:rFonts w:hint="eastAsia"/>
           <w:i/>
         </w:rPr>
       </w:pPr>
@@ -2708,7 +2896,7 @@
                     <pic:cNvPicPr/>
                   </pic:nvPicPr>
                   <pic:blipFill>
-                    <a:blip r:embed="rId24"/>
+                    <a:blip r:embed="rId26"/>
                     <a:stretch>
                       <a:fillRect/>
                     </a:stretch>
@@ -2815,7 +3003,6 @@
     <w:p>
       <w:pPr>
         <w:rPr>
-          <w:rFonts w:hint="eastAsia"/>
           <w:i/>
         </w:rPr>
       </w:pPr>
@@ -2861,7 +3048,7 @@
         </w:rPr>
         <w:t>，则访问</w:t>
       </w:r>
-      <w:hyperlink r:id="rId25" w:history="1">
+      <w:hyperlink r:id="rId27" w:history="1">
         <w:r>
           <w:rPr>
             <w:rStyle w:val="Hyperlink"/>
@@ -2883,6 +3070,7 @@
         <w:rPr>
           <w:noProof/>
         </w:rPr>
+        <w:lastRenderedPageBreak/>
         <w:drawing>
           <wp:inline distT="0" distB="0" distL="0" distR="0" wp14:anchorId="14AF6F29" wp14:editId="29482826">
             <wp:extent cx="4464050" cy="2216286"/>
@@ -2899,7 +3087,7 @@
                     <pic:cNvPicPr/>
                   </pic:nvPicPr>
                   <pic:blipFill>
-                    <a:blip r:embed="rId26"/>
+                    <a:blip r:embed="rId28"/>
                     <a:stretch>
                       <a:fillRect/>
                     </a:stretch>
@@ -2954,7 +3142,7 @@
         </w:rPr>
         <w:t>例子的详细信息，可以参考：</w:t>
       </w:r>
-      <w:hyperlink r:id="rId27" w:history="1">
+      <w:hyperlink r:id="rId29" w:history="1">
         <w:r>
           <w:rPr>
             <w:rStyle w:val="Hyperlink"/>
@@ -3158,7 +3346,7 @@
         </w:rPr>
         <w:t xml:space="preserve"> </w:t>
       </w:r>
-      <w:hyperlink r:id="rId28" w:history="1">
+      <w:hyperlink r:id="rId30" w:history="1">
         <w:r>
           <w:rPr>
             <w:rStyle w:val="Hyperlink"/>
@@ -3234,7 +3422,6 @@
         <w:rPr>
           <w:noProof/>
         </w:rPr>
-        <w:lastRenderedPageBreak/>
         <w:drawing>
           <wp:inline distT="0" distB="0" distL="0" distR="0" wp14:anchorId="5BA18273" wp14:editId="46267341">
             <wp:extent cx="5943600" cy="3900805"/>
@@ -3251,7 +3438,7 @@
                     <pic:cNvPicPr/>
                   </pic:nvPicPr>
                   <pic:blipFill>
-                    <a:blip r:embed="rId29"/>
+                    <a:blip r:embed="rId31"/>
                     <a:stretch>
                       <a:fillRect/>
                     </a:stretch>
@@ -3289,6 +3476,7 @@
         <w:rPr>
           <w:noProof/>
         </w:rPr>
+        <w:lastRenderedPageBreak/>
         <w:drawing>
           <wp:inline distT="0" distB="0" distL="0" distR="0" wp14:anchorId="4F4CC964" wp14:editId="3C1E286B">
             <wp:extent cx="5943600" cy="3426460"/>
@@ -3305,7 +3493,7 @@
                     <pic:cNvPicPr/>
                   </pic:nvPicPr>
                   <pic:blipFill>
-                    <a:blip r:embed="rId30"/>
+                    <a:blip r:embed="rId32"/>
                     <a:stretch>
                       <a:fillRect/>
                     </a:stretch>
@@ -3329,23 +3517,21 @@
     <w:p>
       <w:pPr>
         <w:rPr>
-          <w:rFonts w:hint="eastAsia"/>
-          <w:b/>
-        </w:rPr>
-      </w:pPr>
-    </w:p>
-    <w:p>
-      <w:pPr>
-        <w:rPr>
-          <w:b/>
-        </w:rPr>
-      </w:pPr>
-      <w:r>
-        <w:rPr>
-          <w:rFonts w:hint="eastAsia"/>
-          <w:b/>
-        </w:rPr>
-        <w:lastRenderedPageBreak/>
+          <w:b/>
+        </w:rPr>
+      </w:pPr>
+    </w:p>
+    <w:p>
+      <w:pPr>
+        <w:rPr>
+          <w:b/>
+        </w:rPr>
+      </w:pPr>
+      <w:r>
+        <w:rPr>
+          <w:rFonts w:hint="eastAsia"/>
+          <w:b/>
+        </w:rPr>
         <w:t>1</w:t>
       </w:r>
       <w:r>

</xml_diff>

<commit_message>
refine & add yamls
</commit_message>
<xml_diff>
--- a/Setup a local k8s cluster with Vagrant.docx
+++ b/Setup a local k8s cluster with Vagrant.docx
@@ -312,10 +312,7 @@
               <w:jc w:val="center"/>
             </w:pPr>
             <w:r>
-              <w:t>vg-</w:t>
-            </w:r>
-            <w:r>
-              <w:t>k8s-node-1</w:t>
+              <w:t>vg-k8s-node-1</w:t>
             </w:r>
           </w:p>
         </w:tc>
@@ -382,10 +379,7 @@
               <w:jc w:val="center"/>
             </w:pPr>
             <w:r>
-              <w:t>vg-</w:t>
-            </w:r>
-            <w:r>
-              <w:t>k8s-node-2</w:t>
+              <w:t>vg-k8s-node-2</w:t>
             </w:r>
           </w:p>
         </w:tc>
@@ -599,7 +593,6 @@
     <w:p>
       <w:pPr>
         <w:rPr>
-          <w:rFonts w:hint="eastAsia"/>
           <w:i/>
         </w:rPr>
       </w:pPr>
@@ -1353,7 +1346,6 @@
     <w:p>
       <w:pPr>
         <w:rPr>
-          <w:rFonts w:hint="eastAsia"/>
           <w:i/>
           <w:highlight w:val="yellow"/>
         </w:rPr>
@@ -1392,7 +1384,6 @@
     <w:p>
       <w:pPr>
         <w:rPr>
-          <w:rFonts w:hint="eastAsia"/>
           <w:i/>
           <w:highlight w:val="yellow"/>
         </w:rPr>
@@ -1490,7 +1481,21 @@
           <w:i/>
           <w:highlight w:val="yellow"/>
         </w:rPr>
-        <w:t>kubectl create -f ~/k8s-utils/yaml/busybox.yaml</w:t>
+        <w:t xml:space="preserve">kubectl create -f </w:t>
+      </w:r>
+      <w:r>
+        <w:rPr>
+          <w:i/>
+          <w:highlight w:val="yellow"/>
+        </w:rPr>
+        <w:t>/vagrant</w:t>
+      </w:r>
+      <w:r>
+        <w:rPr>
+          <w:i/>
+          <w:highlight w:val="yellow"/>
+        </w:rPr>
+        <w:t>/yaml/busybox.yaml</w:t>
       </w:r>
     </w:p>
     <w:p>
@@ -2520,16 +2525,7 @@
           <w:rFonts w:hint="eastAsia"/>
           <w:b/>
         </w:rPr>
-        <w:t>，可以查看</w:t>
-      </w:r>
-      <w:bookmarkStart w:id="0" w:name="_GoBack"/>
-      <w:bookmarkEnd w:id="0"/>
-      <w:r>
-        <w:rPr>
-          <w:rFonts w:hint="eastAsia"/>
-          <w:b/>
-        </w:rPr>
-        <w:t>依赖关系</w:t>
+        <w:t>，可以查看依赖关系</w:t>
       </w:r>
       <w:r>
         <w:rPr>
@@ -2768,7 +2764,21 @@
           <w:i/>
           <w:highlight w:val="yellow"/>
         </w:rPr>
-        <w:t>cd ~/k8s-utils/yaml/istio-0.6.0</w:t>
+        <w:t xml:space="preserve">cd </w:t>
+      </w:r>
+      <w:r>
+        <w:rPr>
+          <w:i/>
+          <w:highlight w:val="yellow"/>
+        </w:rPr>
+        <w:t>/vagrant</w:t>
+      </w:r>
+      <w:r>
+        <w:rPr>
+          <w:i/>
+          <w:highlight w:val="yellow"/>
+        </w:rPr>
+        <w:t>/yaml/istio-0.6.0</w:t>
       </w:r>
     </w:p>
     <w:p>
@@ -3217,7 +3227,21 @@
           <w:i/>
           <w:highlight w:val="yellow"/>
         </w:rPr>
-        <w:t>-f ~/k8s-utils/yaml/jaeger/jaeger-all-in-one-template.yml -n istio-system</w:t>
+        <w:t xml:space="preserve">-f </w:t>
+      </w:r>
+      <w:r>
+        <w:rPr>
+          <w:i/>
+          <w:highlight w:val="yellow"/>
+        </w:rPr>
+        <w:t>/vagrant</w:t>
+      </w:r>
+      <w:r>
+        <w:rPr>
+          <w:i/>
+          <w:highlight w:val="yellow"/>
+        </w:rPr>
+        <w:t>/yaml/jaeger/jaeger-all-in-one-template.yml -n istio-system</w:t>
       </w:r>
     </w:p>
     <w:p>
@@ -3380,7 +3404,23 @@
           <w:i/>
           <w:highlight w:val="yellow"/>
         </w:rPr>
-        <w:t>cd ~/k8s-utils/yaml/istio-0.6.0</w:t>
+        <w:t xml:space="preserve">cd </w:t>
+      </w:r>
+      <w:r>
+        <w:rPr>
+          <w:i/>
+          <w:highlight w:val="yellow"/>
+        </w:rPr>
+        <w:t>/vagrant</w:t>
+      </w:r>
+      <w:bookmarkStart w:id="0" w:name="_GoBack"/>
+      <w:bookmarkEnd w:id="0"/>
+      <w:r>
+        <w:rPr>
+          <w:i/>
+          <w:highlight w:val="yellow"/>
+        </w:rPr>
+        <w:t>/yaml/istio-0.6.0</w:t>
       </w:r>
     </w:p>
     <w:p>

</xml_diff>